<commit_message>
Actualización de memoria proyecto V1.3
</commit_message>
<xml_diff>
--- a/Documentacion/T6_Memoria_Monolopoly_GrupoA.docx
+++ b/Documentacion/T6_Memoria_Monolopoly_GrupoA.docx
@@ -2,8 +2,10 @@
 <file path=word/document.xml><?xml version="1.0" encoding="utf-8"?>
 <w:document xmlns:wpc="http://schemas.microsoft.com/office/word/2010/wordprocessingCanvas" xmlns:mc="http://schemas.openxmlformats.org/markup-compatibility/2006" xmlns:o="urn:schemas-microsoft-com:office:office" xmlns:r="http://schemas.openxmlformats.org/officeDocument/2006/relationships" xmlns:m="http://schemas.openxmlformats.org/officeDocument/2006/math" xmlns:v="urn:schemas-microsoft-com:vml" xmlns:wp14="http://schemas.microsoft.com/office/word/2010/wordprocessingDrawing" xmlns:wp="http://schemas.openxmlformats.org/drawingml/2006/wordprocessingDrawing" xmlns:w10="urn:schemas-microsoft-com:office:word" xmlns:w="http://schemas.openxmlformats.org/wordprocessingml/2006/main" xmlns:w14="http://schemas.microsoft.com/office/word/2010/wordml" xmlns:w15="http://schemas.microsoft.com/office/word/2012/wordml" xmlns:wpg="http://schemas.microsoft.com/office/word/2010/wordprocessingGroup" xmlns:wpi="http://schemas.microsoft.com/office/word/2010/wordprocessingInk" xmlns:wne="http://schemas.microsoft.com/office/word/2006/wordml" xmlns:wps="http://schemas.microsoft.com/office/word/2010/wordprocessingShape" mc:Ignorable="w14 w15 wp14">
   <w:body>
-    <w:bookmarkStart w:id="0" w:name="_Hlk530335618" w:displacedByCustomXml="next"/>
+    <w:bookmarkStart w:id="0" w:name="_GoBack" w:displacedByCustomXml="next"/>
     <w:bookmarkEnd w:id="0" w:displacedByCustomXml="next"/>
+    <w:bookmarkStart w:id="1" w:name="_Hlk530335618" w:displacedByCustomXml="next"/>
+    <w:bookmarkEnd w:id="1" w:displacedByCustomXml="next"/>
     <w:sdt>
       <w:sdtPr>
         <w:rPr>
@@ -29,8 +31,6 @@
         </w:rPr>
       </w:sdtEndPr>
       <w:sdtContent>
-        <w:bookmarkStart w:id="1" w:name="_GoBack" w:displacedByCustomXml="prev"/>
-        <w:bookmarkEnd w:id="1" w:displacedByCustomXml="prev"/>
         <w:p>
           <w:pPr>
             <w:pStyle w:val="Sinespaciado"/>
@@ -161,7 +161,7 @@
                                     <w:tag w:val=""/>
                                     <w:id w:val="248934386"/>
                                     <w:dataBinding w:prefixMappings="xmlns:ns0='http://schemas.microsoft.com/office/2006/coverPageProps' " w:xpath="/ns0:CoverPageProperties[1]/ns0:PublishDate[1]" w:storeItemID="{55AF091B-3C7A-41E3-B477-F2FDAA23CFDA}"/>
-                                    <w:date w:fullDate="2020-04-08T00:00:00Z">
+                                    <w:date w:fullDate="2020-04-09T00:00:00Z">
                                       <w:dateFormat w:val="d-M-yyyy"/>
                                       <w:lid w:val="es-ES"/>
                                       <w:storeMappedDataAs w:val="dateTime"/>
@@ -185,7 +185,15 @@
                                           <w:sz w:val="28"/>
                                           <w:szCs w:val="28"/>
                                         </w:rPr>
-                                        <w:t>8-4-2020</w:t>
+                                        <w:t>9</w:t>
+                                      </w:r>
+                                      <w:r>
+                                        <w:rPr>
+                                          <w:color w:val="FFFFFF" w:themeColor="background1"/>
+                                          <w:sz w:val="28"/>
+                                          <w:szCs w:val="28"/>
+                                        </w:rPr>
+                                        <w:t>-4-2020</w:t>
                                       </w:r>
                                     </w:p>
                                   </w:sdtContent>
@@ -3473,7 +3481,7 @@
                               <w:tag w:val=""/>
                               <w:id w:val="248934386"/>
                               <w:dataBinding w:prefixMappings="xmlns:ns0='http://schemas.microsoft.com/office/2006/coverPageProps' " w:xpath="/ns0:CoverPageProperties[1]/ns0:PublishDate[1]" w:storeItemID="{55AF091B-3C7A-41E3-B477-F2FDAA23CFDA}"/>
-                              <w:date w:fullDate="2020-04-08T00:00:00Z">
+                              <w:date w:fullDate="2020-04-09T00:00:00Z">
                                 <w:dateFormat w:val="d-M-yyyy"/>
                                 <w:lid w:val="es-ES"/>
                                 <w:storeMappedDataAs w:val="dateTime"/>
@@ -3497,7 +3505,15 @@
                                     <w:sz w:val="28"/>
                                     <w:szCs w:val="28"/>
                                   </w:rPr>
-                                  <w:t>8-4-2020</w:t>
+                                  <w:t>9</w:t>
+                                </w:r>
+                                <w:r>
+                                  <w:rPr>
+                                    <w:color w:val="FFFFFF" w:themeColor="background1"/>
+                                    <w:sz w:val="28"/>
+                                    <w:szCs w:val="28"/>
+                                  </w:rPr>
+                                  <w:t>-4-2020</w:t>
                                 </w:r>
                               </w:p>
                             </w:sdtContent>
@@ -6122,8 +6138,8 @@
         </w:rPr>
       </w:pPr>
       <w:bookmarkStart w:id="3" w:name="_Toc9676938"/>
-      <w:bookmarkStart w:id="4" w:name="_Toc3113702"/>
-      <w:bookmarkStart w:id="5" w:name="_Toc37243736"/>
+      <w:bookmarkStart w:id="4" w:name="_Toc37243736"/>
+      <w:bookmarkStart w:id="5" w:name="_Toc3113702"/>
       <w:r>
         <w:rPr>
           <w:rFonts w:asciiTheme="minorHAnsi" w:hAnsiTheme="minorHAnsi" w:cstheme="minorHAnsi"/>
@@ -6132,7 +6148,7 @@
         <w:t>Control de documentación</w:t>
       </w:r>
       <w:bookmarkEnd w:id="3"/>
-      <w:bookmarkEnd w:id="5"/>
+      <w:bookmarkEnd w:id="4"/>
     </w:p>
     <w:p/>
     <w:tbl>
@@ -7460,7 +7476,112 @@
           </w:p>
         </w:tc>
       </w:tr>
-      <w:bookmarkEnd w:id="4"/>
+      <w:tr>
+        <w:tc>
+          <w:tcPr>
+            <w:tcW w:w="1072" w:type="dxa"/>
+          </w:tcPr>
+          <w:p>
+            <w:pPr>
+              <w:pStyle w:val="Prrafodelista"/>
+              <w:ind w:left="0"/>
+              <w:jc w:val="center"/>
+              <w:rPr>
+                <w:sz w:val="18"/>
+                <w:szCs w:val="18"/>
+              </w:rPr>
+            </w:pPr>
+            <w:r>
+              <w:rPr>
+                <w:sz w:val="18"/>
+                <w:szCs w:val="18"/>
+              </w:rPr>
+              <w:t>1.3</w:t>
+            </w:r>
+          </w:p>
+        </w:tc>
+        <w:tc>
+          <w:tcPr>
+            <w:tcW w:w="1981" w:type="dxa"/>
+          </w:tcPr>
+          <w:p>
+            <w:pPr>
+              <w:pStyle w:val="Prrafodelista"/>
+              <w:ind w:left="0"/>
+              <w:jc w:val="center"/>
+              <w:rPr>
+                <w:sz w:val="18"/>
+                <w:szCs w:val="18"/>
+              </w:rPr>
+            </w:pPr>
+            <w:r>
+              <w:rPr>
+                <w:sz w:val="18"/>
+                <w:szCs w:val="18"/>
+              </w:rPr>
+              <w:t>09/04/2020</w:t>
+            </w:r>
+          </w:p>
+        </w:tc>
+        <w:tc>
+          <w:tcPr>
+            <w:tcW w:w="1722" w:type="dxa"/>
+          </w:tcPr>
+          <w:p>
+            <w:pPr>
+              <w:pStyle w:val="Prrafodelista"/>
+              <w:ind w:left="0"/>
+              <w:rPr>
+                <w:sz w:val="18"/>
+                <w:szCs w:val="18"/>
+              </w:rPr>
+            </w:pPr>
+            <w:r>
+              <w:rPr>
+                <w:sz w:val="18"/>
+                <w:szCs w:val="18"/>
+              </w:rPr>
+              <w:t>Raúl García</w:t>
+            </w:r>
+          </w:p>
+        </w:tc>
+        <w:tc>
+          <w:tcPr>
+            <w:tcW w:w="2754" w:type="dxa"/>
+          </w:tcPr>
+          <w:p>
+            <w:pPr>
+              <w:rPr>
+                <w:sz w:val="18"/>
+                <w:szCs w:val="18"/>
+              </w:rPr>
+            </w:pPr>
+            <w:r>
+              <w:rPr>
+                <w:sz w:val="18"/>
+                <w:szCs w:val="18"/>
+              </w:rPr>
+              <w:t>-  Repaso apartado 3.</w:t>
+            </w:r>
+          </w:p>
+          <w:p>
+            <w:pPr>
+              <w:rPr>
+                <w:sz w:val="18"/>
+                <w:szCs w:val="18"/>
+              </w:rPr>
+            </w:pPr>
+            <w:r>
+              <w:rPr>
+                <w:sz w:val="18"/>
+                <w:szCs w:val="18"/>
+              </w:rPr>
+              <w:t>- Añadir apartado 6 “Fase de control del proyecto”</w:t>
+            </w:r>
+          </w:p>
+        </w:tc>
+      </w:tr>
+      <w:bookmarkEnd w:id="5"/>
     </w:tbl>
     <w:p>
       <w:pPr>
@@ -7494,12 +7615,34 @@
     </w:p>
     <w:p/>
     <w:p>
+      <w:pPr>
+        <w:jc w:val="both"/>
+        <w:rPr>
+          <w:rFonts w:eastAsia="Times New Roman" w:cstheme="minorHAnsi"/>
+          <w:color w:val="333333"/>
+        </w:rPr>
+      </w:pPr>
       <w:r>
+        <w:rPr>
+          <w:rFonts w:eastAsia="Times New Roman" w:cstheme="minorHAnsi"/>
+          <w:color w:val="333333"/>
+        </w:rPr>
         <w:t>Un proyecto está dividido en diferentes fases bien diferenciadas, el ciclo de vida del proyecto define las fases que conectan el inicio con el cierre del proyecto. Este ciclo de vida está compuesto por 4 fases, siendo la fase de ejecución transversal a la de control.</w:t>
       </w:r>
     </w:p>
     <w:p>
+      <w:pPr>
+        <w:jc w:val="both"/>
+        <w:rPr>
+          <w:rFonts w:eastAsia="Times New Roman" w:cstheme="minorHAnsi"/>
+          <w:color w:val="333333"/>
+        </w:rPr>
+      </w:pPr>
       <w:r>
+        <w:rPr>
+          <w:rFonts w:eastAsia="Times New Roman" w:cstheme="minorHAnsi"/>
+          <w:color w:val="333333"/>
+        </w:rPr>
         <w:t>El objetivo de esta memoria de proyecto será recoger y garantizar que todas las tareas de cada fase en el ciclo de vida del proyecto se llevan a cabo. Si no es así, se deberá dejar registrado el porqué de cada caso.</w:t>
       </w:r>
     </w:p>
@@ -7513,10 +7656,10 @@
           <w:lang w:eastAsia="es-ES"/>
         </w:rPr>
         <w:drawing>
-          <wp:inline distT="0" distB="0" distL="0" distR="0" wp14:anchorId="7F71E03D" wp14:editId="57FB86C4">
-            <wp:extent cx="4320000" cy="3391200"/>
-            <wp:effectExtent l="0" t="0" r="4445" b="0"/>
-            <wp:docPr id="143" name="Imagen 143"/>
+          <wp:inline distT="0" distB="0" distL="0" distR="0" wp14:anchorId="00F8C5C4" wp14:editId="757DB3FB">
+            <wp:extent cx="5400040" cy="2405380"/>
+            <wp:effectExtent l="0" t="0" r="0" b="0"/>
+            <wp:docPr id="6" name="Imagen 6"/>
             <wp:cNvGraphicFramePr>
               <a:graphicFrameLocks xmlns:a="http://schemas.openxmlformats.org/drawingml/2006/main" noChangeAspect="1"/>
             </wp:cNvGraphicFramePr>
@@ -7536,7 +7679,7 @@
                   <pic:spPr>
                     <a:xfrm>
                       <a:off x="0" y="0"/>
-                      <a:ext cx="4320000" cy="3391200"/>
+                      <a:ext cx="5400040" cy="2405380"/>
                     </a:xfrm>
                     <a:prstGeom prst="rect">
                       <a:avLst/>
@@ -7556,72 +7699,6 @@
     </w:p>
     <w:p>
       <w:pPr>
-        <w:jc w:val="center"/>
-      </w:pPr>
-    </w:p>
-    <w:p>
-      <w:pPr>
-        <w:jc w:val="center"/>
-      </w:pPr>
-    </w:p>
-    <w:p>
-      <w:pPr>
-        <w:jc w:val="center"/>
-      </w:pPr>
-    </w:p>
-    <w:p>
-      <w:pPr>
-        <w:jc w:val="center"/>
-      </w:pPr>
-    </w:p>
-    <w:p>
-      <w:pPr>
-        <w:jc w:val="center"/>
-      </w:pPr>
-    </w:p>
-    <w:p>
-      <w:pPr>
-        <w:jc w:val="center"/>
-      </w:pPr>
-    </w:p>
-    <w:p>
-      <w:pPr>
-        <w:jc w:val="center"/>
-      </w:pPr>
-    </w:p>
-    <w:p>
-      <w:pPr>
-        <w:jc w:val="center"/>
-      </w:pPr>
-    </w:p>
-    <w:p>
-      <w:pPr>
-        <w:jc w:val="center"/>
-      </w:pPr>
-    </w:p>
-    <w:p>
-      <w:pPr>
-        <w:jc w:val="center"/>
-      </w:pPr>
-    </w:p>
-    <w:p>
-      <w:pPr>
-        <w:pStyle w:val="Ttulo1"/>
-        <w:numPr>
-          <w:ilvl w:val="0"/>
-          <w:numId w:val="1"/>
-        </w:numPr>
-      </w:pPr>
-      <w:bookmarkStart w:id="9" w:name="_Toc37243739"/>
-      <w:r>
-        <w:lastRenderedPageBreak/>
-        <w:t>Fase de planificación del proyecto</w:t>
-      </w:r>
-      <w:bookmarkEnd w:id="9"/>
-    </w:p>
-    <w:p/>
-    <w:p>
-      <w:pPr>
         <w:jc w:val="both"/>
         <w:rPr>
           <w:rFonts w:eastAsia="Times New Roman" w:cstheme="minorHAnsi"/>
@@ -7633,16 +7710,19 @@
           <w:rFonts w:eastAsia="Times New Roman" w:cstheme="minorHAnsi"/>
           <w:color w:val="333333"/>
         </w:rPr>
-        <w:t>La fase del plan prepara el equipo para un rendimiento eficiente durante la ejecución. Es donde investigan y planifican el proyecto. Esta fase puede consistir en elaborar un plan de desarrollo del software, estableciendo las estimaciones del proyecto y creando un plan de aseguramiento de la calidad. También puede implicar el desarrollo de un plan de etapas de entregas, requerimientos, documentos de diseño detallado, un plan de gestión del cambio y gestión de riesgos. Además, la arquitectura del producto será acordada, el personal comenzará el aumento gradual y prototipos desarrollados.</w:t>
+        <w:t>Se adjunta a continuación una desc</w:t>
       </w:r>
-    </w:p>
-    <w:p>
-      <w:pPr>
-        <w:jc w:val="center"/>
+      <w:r>
         <w:rPr>
           <w:rFonts w:eastAsia="Times New Roman" w:cstheme="minorHAnsi"/>
           <w:color w:val="333333"/>
         </w:rPr>
+        <w:t>ripción breve de lo que implica cada fase de un proyecto, sea de la naturaleza que sea.</w:t>
+      </w:r>
+    </w:p>
+    <w:p>
+      <w:pPr>
+        <w:jc w:val="center"/>
       </w:pPr>
       <w:r>
         <w:rPr>
@@ -7650,10 +7730,10 @@
           <w:lang w:eastAsia="es-ES"/>
         </w:rPr>
         <w:drawing>
-          <wp:inline distT="0" distB="0" distL="0" distR="0" wp14:anchorId="3E077367" wp14:editId="04494AF8">
-            <wp:extent cx="4320000" cy="3240000"/>
+          <wp:inline distT="0" distB="0" distL="0" distR="0" wp14:anchorId="387F247B" wp14:editId="04D5224A">
+            <wp:extent cx="4320000" cy="2577600"/>
             <wp:effectExtent l="0" t="0" r="4445" b="0"/>
-            <wp:docPr id="144" name="Imagen 144"/>
+            <wp:docPr id="9" name="Imagen 9"/>
             <wp:cNvGraphicFramePr>
               <a:graphicFrameLocks xmlns:a="http://schemas.openxmlformats.org/drawingml/2006/main" noChangeAspect="1"/>
             </wp:cNvGraphicFramePr>
@@ -7673,6 +7753,256 @@
                   <pic:spPr>
                     <a:xfrm>
                       <a:off x="0" y="0"/>
+                      <a:ext cx="4320000" cy="2577600"/>
+                    </a:xfrm>
+                    <a:prstGeom prst="rect">
+                      <a:avLst/>
+                    </a:prstGeom>
+                  </pic:spPr>
+                </pic:pic>
+              </a:graphicData>
+            </a:graphic>
+          </wp:inline>
+        </w:drawing>
+      </w:r>
+    </w:p>
+    <w:p>
+      <w:pPr>
+        <w:jc w:val="center"/>
+      </w:pPr>
+    </w:p>
+    <w:p>
+      <w:pPr>
+        <w:jc w:val="both"/>
+      </w:pPr>
+    </w:p>
+    <w:p>
+      <w:pPr>
+        <w:jc w:val="both"/>
+        <w:rPr>
+          <w:rFonts w:eastAsia="Times New Roman" w:cstheme="minorHAnsi"/>
+          <w:color w:val="333333"/>
+        </w:rPr>
+      </w:pPr>
+      <w:r>
+        <w:rPr>
+          <w:rFonts w:eastAsia="Times New Roman" w:cstheme="minorHAnsi"/>
+          <w:color w:val="333333"/>
+        </w:rPr>
+        <w:lastRenderedPageBreak/>
+        <w:t>A continuación, se muestra un gráfico con tres variables que influyen en el desarrollo de un proyecto: coste cambios, coste recursos e incertidumbre. Como podemos ver el coste de recursos es mayor en la etapa de ejecución.</w:t>
+      </w:r>
+    </w:p>
+    <w:p>
+      <w:pPr>
+        <w:jc w:val="center"/>
+      </w:pPr>
+      <w:r>
+        <w:rPr>
+          <w:noProof/>
+          <w:lang w:eastAsia="es-ES"/>
+        </w:rPr>
+        <w:drawing>
+          <wp:inline distT="0" distB="0" distL="0" distR="0" wp14:anchorId="7CE66C07" wp14:editId="7089E7DF">
+            <wp:extent cx="4320000" cy="2397600"/>
+            <wp:effectExtent l="0" t="0" r="4445" b="3175"/>
+            <wp:docPr id="14" name="Imagen 14"/>
+            <wp:cNvGraphicFramePr>
+              <a:graphicFrameLocks xmlns:a="http://schemas.openxmlformats.org/drawingml/2006/main" noChangeAspect="1"/>
+            </wp:cNvGraphicFramePr>
+            <a:graphic xmlns:a="http://schemas.openxmlformats.org/drawingml/2006/main">
+              <a:graphicData uri="http://schemas.openxmlformats.org/drawingml/2006/picture">
+                <pic:pic xmlns:pic="http://schemas.openxmlformats.org/drawingml/2006/picture">
+                  <pic:nvPicPr>
+                    <pic:cNvPr id="1" name=""/>
+                    <pic:cNvPicPr/>
+                  </pic:nvPicPr>
+                  <pic:blipFill>
+                    <a:blip r:embed="rId12"/>
+                    <a:stretch>
+                      <a:fillRect/>
+                    </a:stretch>
+                  </pic:blipFill>
+                  <pic:spPr>
+                    <a:xfrm>
+                      <a:off x="0" y="0"/>
+                      <a:ext cx="4320000" cy="2397600"/>
+                    </a:xfrm>
+                    <a:prstGeom prst="rect">
+                      <a:avLst/>
+                    </a:prstGeom>
+                  </pic:spPr>
+                </pic:pic>
+              </a:graphicData>
+            </a:graphic>
+          </wp:inline>
+        </w:drawing>
+      </w:r>
+    </w:p>
+    <w:p>
+      <w:pPr>
+        <w:jc w:val="both"/>
+      </w:pPr>
+    </w:p>
+    <w:p>
+      <w:pPr>
+        <w:jc w:val="both"/>
+      </w:pPr>
+    </w:p>
+    <w:p>
+      <w:pPr>
+        <w:jc w:val="both"/>
+      </w:pPr>
+    </w:p>
+    <w:p>
+      <w:pPr>
+        <w:jc w:val="both"/>
+      </w:pPr>
+    </w:p>
+    <w:p>
+      <w:pPr>
+        <w:jc w:val="both"/>
+      </w:pPr>
+    </w:p>
+    <w:p>
+      <w:pPr>
+        <w:jc w:val="both"/>
+      </w:pPr>
+    </w:p>
+    <w:p>
+      <w:pPr>
+        <w:jc w:val="both"/>
+      </w:pPr>
+    </w:p>
+    <w:p>
+      <w:pPr>
+        <w:jc w:val="both"/>
+      </w:pPr>
+    </w:p>
+    <w:p>
+      <w:pPr>
+        <w:jc w:val="both"/>
+      </w:pPr>
+    </w:p>
+    <w:p>
+      <w:pPr>
+        <w:jc w:val="both"/>
+      </w:pPr>
+    </w:p>
+    <w:p>
+      <w:pPr>
+        <w:jc w:val="both"/>
+      </w:pPr>
+    </w:p>
+    <w:p>
+      <w:pPr>
+        <w:jc w:val="both"/>
+      </w:pPr>
+    </w:p>
+    <w:p>
+      <w:pPr>
+        <w:jc w:val="both"/>
+      </w:pPr>
+    </w:p>
+    <w:p>
+      <w:pPr>
+        <w:jc w:val="both"/>
+      </w:pPr>
+    </w:p>
+    <w:p>
+      <w:pPr>
+        <w:jc w:val="both"/>
+      </w:pPr>
+    </w:p>
+    <w:p>
+      <w:pPr>
+        <w:jc w:val="both"/>
+      </w:pPr>
+    </w:p>
+    <w:p>
+      <w:pPr>
+        <w:jc w:val="both"/>
+      </w:pPr>
+    </w:p>
+    <w:p>
+      <w:pPr>
+        <w:jc w:val="both"/>
+      </w:pPr>
+    </w:p>
+    <w:p>
+      <w:pPr>
+        <w:jc w:val="both"/>
+      </w:pPr>
+    </w:p>
+    <w:p>
+      <w:pPr>
+        <w:pStyle w:val="Ttulo1"/>
+        <w:numPr>
+          <w:ilvl w:val="0"/>
+          <w:numId w:val="1"/>
+        </w:numPr>
+      </w:pPr>
+      <w:bookmarkStart w:id="9" w:name="_Toc37243739"/>
+      <w:r>
+        <w:lastRenderedPageBreak/>
+        <w:t>Fase de planificación del proyecto</w:t>
+      </w:r>
+      <w:bookmarkEnd w:id="9"/>
+    </w:p>
+    <w:p/>
+    <w:p>
+      <w:pPr>
+        <w:jc w:val="both"/>
+        <w:rPr>
+          <w:rFonts w:eastAsia="Times New Roman" w:cstheme="minorHAnsi"/>
+          <w:color w:val="333333"/>
+        </w:rPr>
+      </w:pPr>
+      <w:r>
+        <w:rPr>
+          <w:rFonts w:eastAsia="Times New Roman" w:cstheme="minorHAnsi"/>
+          <w:color w:val="333333"/>
+        </w:rPr>
+        <w:t>La fase del plan prepara el equipo para un rendimiento eficiente durante la ejecución. Es donde investigan y planifican el proyecto. Esta fase puede consistir en elaborar un plan de desarrollo del software, estableciendo las estimaciones del proyecto y creando un plan de aseguramiento de la calidad. También puede implicar el desarrollo de un plan de etapas de entregas, requerimientos, documentos de diseño detallado, un plan de gestión del cambio y gestión de riesgos. Además, la arquitectura del producto será acordada, el personal comenzará el aumento gradual y prototipos desarrollados.</w:t>
+      </w:r>
+    </w:p>
+    <w:p>
+      <w:pPr>
+        <w:jc w:val="center"/>
+        <w:rPr>
+          <w:rFonts w:eastAsia="Times New Roman" w:cstheme="minorHAnsi"/>
+          <w:color w:val="333333"/>
+        </w:rPr>
+      </w:pPr>
+      <w:r>
+        <w:rPr>
+          <w:noProof/>
+          <w:lang w:eastAsia="es-ES"/>
+        </w:rPr>
+        <w:drawing>
+          <wp:inline distT="0" distB="0" distL="0" distR="0" wp14:anchorId="3E077367" wp14:editId="04494AF8">
+            <wp:extent cx="4320000" cy="3240000"/>
+            <wp:effectExtent l="0" t="0" r="4445" b="0"/>
+            <wp:docPr id="144" name="Imagen 144"/>
+            <wp:cNvGraphicFramePr>
+              <a:graphicFrameLocks xmlns:a="http://schemas.openxmlformats.org/drawingml/2006/main" noChangeAspect="1"/>
+            </wp:cNvGraphicFramePr>
+            <a:graphic xmlns:a="http://schemas.openxmlformats.org/drawingml/2006/main">
+              <a:graphicData uri="http://schemas.openxmlformats.org/drawingml/2006/picture">
+                <pic:pic xmlns:pic="http://schemas.openxmlformats.org/drawingml/2006/picture">
+                  <pic:nvPicPr>
+                    <pic:cNvPr id="1" name=""/>
+                    <pic:cNvPicPr/>
+                  </pic:nvPicPr>
+                  <pic:blipFill>
+                    <a:blip r:embed="rId13"/>
+                    <a:stretch>
+                      <a:fillRect/>
+                    </a:stretch>
+                  </pic:blipFill>
+                  <pic:spPr>
+                    <a:xfrm>
+                      <a:off x="0" y="0"/>
                       <a:ext cx="4320000" cy="3240000"/>
                     </a:xfrm>
                     <a:prstGeom prst="rect">
@@ -7856,7 +8186,7 @@
                     <pic:cNvPicPr/>
                   </pic:nvPicPr>
                   <pic:blipFill>
-                    <a:blip r:embed="rId12"/>
+                    <a:blip r:embed="rId14"/>
                     <a:stretch>
                       <a:fillRect/>
                     </a:stretch>
@@ -8013,8 +8343,8 @@
             <v:path o:extrusionok="f" gradientshapeok="t" o:connecttype="rect"/>
             <o:lock v:ext="edit" aspectratio="t"/>
           </v:shapetype>
-          <v:shape id="_x0000_i1027" type="#_x0000_t75" style="width:425.1pt;height:296.5pt">
-            <v:imagedata r:id="rId13" o:title="Organigrama"/>
+          <v:shape id="_x0000_i1025" type="#_x0000_t75" style="width:425.1pt;height:296.5pt">
+            <v:imagedata r:id="rId15" o:title="Organigrama"/>
           </v:shape>
         </w:pict>
       </w:r>
@@ -12906,9 +13236,9 @@
           <w:color w:val="333333"/>
         </w:rPr>
         <w:sectPr>
-          <w:headerReference w:type="default" r:id="rId14"/>
-          <w:footerReference w:type="default" r:id="rId15"/>
-          <w:footerReference w:type="first" r:id="rId16"/>
+          <w:headerReference w:type="default" r:id="rId16"/>
+          <w:footerReference w:type="default" r:id="rId17"/>
+          <w:footerReference w:type="first" r:id="rId18"/>
           <w:pgSz w:w="11906" w:h="16838"/>
           <w:pgMar w:top="1418" w:right="1701" w:bottom="1418" w:left="1701" w:header="709" w:footer="709" w:gutter="0"/>
           <w:pgNumType w:start="0"/>
@@ -14666,7 +14996,7 @@
           <w:tcPr>
             <w:tcW w:w="426" w:type="dxa"/>
             <w:tcBorders>
-              <w:top w:val="nil"/>
+              <w:top w:val="single" w:sz="4" w:space="0" w:color="auto"/>
               <w:left w:val="single" w:sz="4" w:space="0" w:color="auto"/>
               <w:bottom w:val="single" w:sz="4" w:space="0" w:color="auto"/>
               <w:right w:val="single" w:sz="4" w:space="0" w:color="auto"/>
@@ -14699,7 +15029,7 @@
           <w:tcPr>
             <w:tcW w:w="1134" w:type="dxa"/>
             <w:tcBorders>
-              <w:top w:val="nil"/>
+              <w:top w:val="single" w:sz="4" w:space="0" w:color="auto"/>
               <w:left w:val="nil"/>
               <w:bottom w:val="single" w:sz="4" w:space="0" w:color="auto"/>
               <w:right w:val="single" w:sz="4" w:space="0" w:color="auto"/>
@@ -14731,7 +15061,7 @@
           <w:tcPr>
             <w:tcW w:w="524" w:type="dxa"/>
             <w:tcBorders>
-              <w:top w:val="nil"/>
+              <w:top w:val="single" w:sz="4" w:space="0" w:color="auto"/>
               <w:left w:val="nil"/>
               <w:bottom w:val="single" w:sz="4" w:space="0" w:color="auto"/>
               <w:right w:val="single" w:sz="4" w:space="0" w:color="auto"/>
@@ -14763,7 +15093,7 @@
           <w:tcPr>
             <w:tcW w:w="2925" w:type="dxa"/>
             <w:tcBorders>
-              <w:top w:val="nil"/>
+              <w:top w:val="single" w:sz="4" w:space="0" w:color="auto"/>
               <w:left w:val="nil"/>
               <w:bottom w:val="single" w:sz="4" w:space="0" w:color="auto"/>
               <w:right w:val="single" w:sz="4" w:space="0" w:color="auto"/>
@@ -14823,7 +15153,7 @@
           <w:tcPr>
             <w:tcW w:w="1790" w:type="dxa"/>
             <w:tcBorders>
-              <w:top w:val="nil"/>
+              <w:top w:val="single" w:sz="4" w:space="0" w:color="auto"/>
               <w:left w:val="nil"/>
               <w:bottom w:val="single" w:sz="4" w:space="0" w:color="auto"/>
               <w:right w:val="single" w:sz="4" w:space="0" w:color="auto"/>
@@ -14855,7 +15185,7 @@
           <w:tcPr>
             <w:tcW w:w="2835" w:type="dxa"/>
             <w:tcBorders>
-              <w:top w:val="nil"/>
+              <w:top w:val="single" w:sz="4" w:space="0" w:color="auto"/>
               <w:left w:val="nil"/>
               <w:bottom w:val="single" w:sz="4" w:space="0" w:color="auto"/>
               <w:right w:val="single" w:sz="4" w:space="0" w:color="auto"/>
@@ -14887,7 +15217,7 @@
           <w:tcPr>
             <w:tcW w:w="2410" w:type="dxa"/>
             <w:tcBorders>
-              <w:top w:val="nil"/>
+              <w:top w:val="single" w:sz="4" w:space="0" w:color="auto"/>
               <w:left w:val="nil"/>
               <w:bottom w:val="single" w:sz="4" w:space="0" w:color="auto"/>
               <w:right w:val="single" w:sz="4" w:space="0" w:color="auto"/>
@@ -14911,7 +15241,7 @@
           <w:tcPr>
             <w:tcW w:w="1707" w:type="dxa"/>
             <w:tcBorders>
-              <w:top w:val="nil"/>
+              <w:top w:val="single" w:sz="4" w:space="0" w:color="auto"/>
               <w:left w:val="nil"/>
               <w:bottom w:val="single" w:sz="4" w:space="0" w:color="auto"/>
               <w:right w:val="single" w:sz="4" w:space="0" w:color="auto"/>
@@ -14961,7 +15291,7 @@
           <w:tcPr>
             <w:tcW w:w="1327" w:type="dxa"/>
             <w:tcBorders>
-              <w:top w:val="nil"/>
+              <w:top w:val="single" w:sz="4" w:space="0" w:color="auto"/>
               <w:left w:val="nil"/>
               <w:bottom w:val="single" w:sz="4" w:space="0" w:color="auto"/>
               <w:right w:val="single" w:sz="4" w:space="0" w:color="auto"/>
@@ -15568,7 +15898,7 @@
           <w:tcPr>
             <w:tcW w:w="426" w:type="dxa"/>
             <w:tcBorders>
-              <w:top w:val="nil"/>
+              <w:top w:val="single" w:sz="4" w:space="0" w:color="auto"/>
               <w:left w:val="single" w:sz="4" w:space="0" w:color="auto"/>
               <w:bottom w:val="single" w:sz="4" w:space="0" w:color="auto"/>
               <w:right w:val="single" w:sz="4" w:space="0" w:color="auto"/>
@@ -15601,7 +15931,7 @@
           <w:tcPr>
             <w:tcW w:w="1134" w:type="dxa"/>
             <w:tcBorders>
-              <w:top w:val="nil"/>
+              <w:top w:val="single" w:sz="4" w:space="0" w:color="auto"/>
               <w:left w:val="nil"/>
               <w:bottom w:val="single" w:sz="4" w:space="0" w:color="auto"/>
               <w:right w:val="single" w:sz="4" w:space="0" w:color="auto"/>
@@ -15633,7 +15963,7 @@
           <w:tcPr>
             <w:tcW w:w="524" w:type="dxa"/>
             <w:tcBorders>
-              <w:top w:val="nil"/>
+              <w:top w:val="single" w:sz="4" w:space="0" w:color="auto"/>
               <w:left w:val="nil"/>
               <w:bottom w:val="single" w:sz="4" w:space="0" w:color="auto"/>
               <w:right w:val="single" w:sz="4" w:space="0" w:color="auto"/>
@@ -15657,7 +15987,7 @@
           <w:tcPr>
             <w:tcW w:w="2925" w:type="dxa"/>
             <w:tcBorders>
-              <w:top w:val="nil"/>
+              <w:top w:val="single" w:sz="4" w:space="0" w:color="auto"/>
               <w:left w:val="nil"/>
               <w:bottom w:val="single" w:sz="4" w:space="0" w:color="auto"/>
               <w:right w:val="single" w:sz="4" w:space="0" w:color="auto"/>
@@ -15689,7 +16019,7 @@
           <w:tcPr>
             <w:tcW w:w="1790" w:type="dxa"/>
             <w:tcBorders>
-              <w:top w:val="nil"/>
+              <w:top w:val="single" w:sz="4" w:space="0" w:color="auto"/>
               <w:left w:val="nil"/>
               <w:bottom w:val="single" w:sz="4" w:space="0" w:color="auto"/>
               <w:right w:val="single" w:sz="4" w:space="0" w:color="auto"/>
@@ -15721,7 +16051,7 @@
           <w:tcPr>
             <w:tcW w:w="2835" w:type="dxa"/>
             <w:tcBorders>
-              <w:top w:val="nil"/>
+              <w:top w:val="single" w:sz="4" w:space="0" w:color="auto"/>
               <w:left w:val="nil"/>
               <w:bottom w:val="single" w:sz="4" w:space="0" w:color="auto"/>
               <w:right w:val="single" w:sz="4" w:space="0" w:color="auto"/>
@@ -15763,7 +16093,7 @@
           <w:tcPr>
             <w:tcW w:w="2410" w:type="dxa"/>
             <w:tcBorders>
-              <w:top w:val="nil"/>
+              <w:top w:val="single" w:sz="4" w:space="0" w:color="auto"/>
               <w:left w:val="nil"/>
               <w:bottom w:val="single" w:sz="4" w:space="0" w:color="auto"/>
               <w:right w:val="single" w:sz="4" w:space="0" w:color="auto"/>
@@ -15795,7 +16125,7 @@
           <w:tcPr>
             <w:tcW w:w="1707" w:type="dxa"/>
             <w:tcBorders>
-              <w:top w:val="nil"/>
+              <w:top w:val="single" w:sz="4" w:space="0" w:color="auto"/>
               <w:left w:val="nil"/>
               <w:bottom w:val="single" w:sz="4" w:space="0" w:color="auto"/>
               <w:right w:val="single" w:sz="4" w:space="0" w:color="auto"/>
@@ -15819,7 +16149,7 @@
           <w:tcPr>
             <w:tcW w:w="1327" w:type="dxa"/>
             <w:tcBorders>
-              <w:top w:val="nil"/>
+              <w:top w:val="single" w:sz="4" w:space="0" w:color="auto"/>
               <w:left w:val="nil"/>
               <w:bottom w:val="single" w:sz="4" w:space="0" w:color="auto"/>
               <w:right w:val="single" w:sz="4" w:space="0" w:color="auto"/>
@@ -16687,7 +17017,7 @@
           <w:tcPr>
             <w:tcW w:w="426" w:type="dxa"/>
             <w:tcBorders>
-              <w:top w:val="nil"/>
+              <w:top w:val="single" w:sz="4" w:space="0" w:color="auto"/>
               <w:left w:val="single" w:sz="4" w:space="0" w:color="auto"/>
               <w:bottom w:val="single" w:sz="4" w:space="0" w:color="auto"/>
               <w:right w:val="single" w:sz="4" w:space="0" w:color="auto"/>
@@ -16720,7 +17050,7 @@
           <w:tcPr>
             <w:tcW w:w="1134" w:type="dxa"/>
             <w:tcBorders>
-              <w:top w:val="nil"/>
+              <w:top w:val="single" w:sz="4" w:space="0" w:color="auto"/>
               <w:left w:val="nil"/>
               <w:bottom w:val="single" w:sz="4" w:space="0" w:color="auto"/>
               <w:right w:val="single" w:sz="4" w:space="0" w:color="auto"/>
@@ -16762,7 +17092,7 @@
           <w:tcPr>
             <w:tcW w:w="524" w:type="dxa"/>
             <w:tcBorders>
-              <w:top w:val="nil"/>
+              <w:top w:val="single" w:sz="4" w:space="0" w:color="auto"/>
               <w:left w:val="nil"/>
               <w:bottom w:val="single" w:sz="4" w:space="0" w:color="auto"/>
               <w:right w:val="single" w:sz="4" w:space="0" w:color="auto"/>
@@ -16794,7 +17124,7 @@
           <w:tcPr>
             <w:tcW w:w="2925" w:type="dxa"/>
             <w:tcBorders>
-              <w:top w:val="nil"/>
+              <w:top w:val="single" w:sz="4" w:space="0" w:color="auto"/>
               <w:left w:val="nil"/>
               <w:bottom w:val="single" w:sz="4" w:space="0" w:color="auto"/>
               <w:right w:val="single" w:sz="4" w:space="0" w:color="auto"/>
@@ -16826,7 +17156,7 @@
           <w:tcPr>
             <w:tcW w:w="1790" w:type="dxa"/>
             <w:tcBorders>
-              <w:top w:val="nil"/>
+              <w:top w:val="single" w:sz="4" w:space="0" w:color="auto"/>
               <w:left w:val="nil"/>
               <w:bottom w:val="single" w:sz="4" w:space="0" w:color="auto"/>
               <w:right w:val="single" w:sz="4" w:space="0" w:color="auto"/>
@@ -16858,7 +17188,7 @@
           <w:tcPr>
             <w:tcW w:w="2835" w:type="dxa"/>
             <w:tcBorders>
-              <w:top w:val="nil"/>
+              <w:top w:val="single" w:sz="4" w:space="0" w:color="auto"/>
               <w:left w:val="nil"/>
               <w:bottom w:val="single" w:sz="4" w:space="0" w:color="auto"/>
               <w:right w:val="single" w:sz="4" w:space="0" w:color="auto"/>
@@ -16882,7 +17212,7 @@
           <w:tcPr>
             <w:tcW w:w="2410" w:type="dxa"/>
             <w:tcBorders>
-              <w:top w:val="nil"/>
+              <w:top w:val="single" w:sz="4" w:space="0" w:color="auto"/>
               <w:left w:val="nil"/>
               <w:bottom w:val="single" w:sz="4" w:space="0" w:color="auto"/>
               <w:right w:val="single" w:sz="4" w:space="0" w:color="auto"/>
@@ -16906,7 +17236,7 @@
           <w:tcPr>
             <w:tcW w:w="1707" w:type="dxa"/>
             <w:tcBorders>
-              <w:top w:val="nil"/>
+              <w:top w:val="single" w:sz="4" w:space="0" w:color="auto"/>
               <w:left w:val="nil"/>
               <w:bottom w:val="single" w:sz="4" w:space="0" w:color="auto"/>
               <w:right w:val="single" w:sz="4" w:space="0" w:color="auto"/>
@@ -16930,7 +17260,7 @@
           <w:tcPr>
             <w:tcW w:w="1327" w:type="dxa"/>
             <w:tcBorders>
-              <w:top w:val="nil"/>
+              <w:top w:val="single" w:sz="4" w:space="0" w:color="auto"/>
               <w:left w:val="nil"/>
               <w:bottom w:val="single" w:sz="4" w:space="0" w:color="auto"/>
               <w:right w:val="single" w:sz="4" w:space="0" w:color="auto"/>
@@ -18417,7 +18747,7 @@
                     <pic:cNvPicPr/>
                   </pic:nvPicPr>
                   <pic:blipFill>
-                    <a:blip r:embed="rId17">
+                    <a:blip r:embed="rId19">
                       <a:extLst>
                         <a:ext uri="{28A0092B-C50C-407E-A947-70E740481C1C}">
                           <a14:useLocalDpi xmlns:a14="http://schemas.microsoft.com/office/drawing/2010/main" val="0"/>
@@ -18512,7 +18842,7 @@
                     <pic:cNvPicPr/>
                   </pic:nvPicPr>
                   <pic:blipFill>
-                    <a:blip r:embed="rId18">
+                    <a:blip r:embed="rId20">
                       <a:extLst>
                         <a:ext uri="{28A0092B-C50C-407E-A947-70E740481C1C}">
                           <a14:useLocalDpi xmlns:a14="http://schemas.microsoft.com/office/drawing/2010/main" val="0"/>
@@ -18714,7 +19044,7 @@
                     <pic:cNvPicPr/>
                   </pic:nvPicPr>
                   <pic:blipFill>
-                    <a:blip r:embed="rId19" cstate="print">
+                    <a:blip r:embed="rId21" cstate="print">
                       <a:extLst>
                         <a:ext uri="{28A0092B-C50C-407E-A947-70E740481C1C}">
                           <a14:useLocalDpi xmlns:a14="http://schemas.microsoft.com/office/drawing/2010/main" val="0"/>
@@ -18766,7 +19096,7 @@
                     <pic:cNvPicPr/>
                   </pic:nvPicPr>
                   <pic:blipFill>
-                    <a:blip r:embed="rId20" cstate="print">
+                    <a:blip r:embed="rId22" cstate="print">
                       <a:extLst>
                         <a:ext uri="{28A0092B-C50C-407E-A947-70E740481C1C}">
                           <a14:useLocalDpi xmlns:a14="http://schemas.microsoft.com/office/drawing/2010/main" val="0"/>
@@ -18816,116 +19146,6 @@
                 <pic:pic xmlns:pic="http://schemas.openxmlformats.org/drawingml/2006/picture">
                   <pic:nvPicPr>
                     <pic:cNvPr id="9" name="Diagramas actividad 03.png"/>
-                    <pic:cNvPicPr/>
-                  </pic:nvPicPr>
-                  <pic:blipFill>
-                    <a:blip r:embed="rId21" cstate="print">
-                      <a:extLst>
-                        <a:ext uri="{28A0092B-C50C-407E-A947-70E740481C1C}">
-                          <a14:useLocalDpi xmlns:a14="http://schemas.microsoft.com/office/drawing/2010/main" val="0"/>
-                        </a:ext>
-                      </a:extLst>
-                    </a:blip>
-                    <a:stretch>
-                      <a:fillRect/>
-                    </a:stretch>
-                  </pic:blipFill>
-                  <pic:spPr>
-                    <a:xfrm>
-                      <a:off x="0" y="0"/>
-                      <a:ext cx="2880000" cy="2970000"/>
-                    </a:xfrm>
-                    <a:prstGeom prst="rect">
-                      <a:avLst/>
-                    </a:prstGeom>
-                  </pic:spPr>
-                </pic:pic>
-              </a:graphicData>
-            </a:graphic>
-          </wp:inline>
-        </w:drawing>
-      </w:r>
-    </w:p>
-    <w:p>
-      <w:pPr>
-        <w:jc w:val="center"/>
-      </w:pPr>
-    </w:p>
-    <w:p>
-      <w:pPr>
-        <w:jc w:val="center"/>
-      </w:pPr>
-      <w:r>
-        <w:rPr>
-          <w:noProof/>
-          <w:lang w:eastAsia="es-ES"/>
-        </w:rPr>
-        <w:drawing>
-          <wp:inline distT="0" distB="0" distL="0" distR="0" wp14:anchorId="1F5E9F92" wp14:editId="0C1C6382">
-            <wp:extent cx="2880000" cy="3312000"/>
-            <wp:effectExtent l="0" t="0" r="0" b="3175"/>
-            <wp:docPr id="43" name="Imagen 43"/>
-            <wp:cNvGraphicFramePr>
-              <a:graphicFrameLocks xmlns:a="http://schemas.openxmlformats.org/drawingml/2006/main" noChangeAspect="1"/>
-            </wp:cNvGraphicFramePr>
-            <a:graphic xmlns:a="http://schemas.openxmlformats.org/drawingml/2006/main">
-              <a:graphicData uri="http://schemas.openxmlformats.org/drawingml/2006/picture">
-                <pic:pic xmlns:pic="http://schemas.openxmlformats.org/drawingml/2006/picture">
-                  <pic:nvPicPr>
-                    <pic:cNvPr id="14" name="Diagramas actividad 04.png"/>
-                    <pic:cNvPicPr/>
-                  </pic:nvPicPr>
-                  <pic:blipFill>
-                    <a:blip r:embed="rId22" cstate="print">
-                      <a:extLst>
-                        <a:ext uri="{28A0092B-C50C-407E-A947-70E740481C1C}">
-                          <a14:useLocalDpi xmlns:a14="http://schemas.microsoft.com/office/drawing/2010/main" val="0"/>
-                        </a:ext>
-                      </a:extLst>
-                    </a:blip>
-                    <a:stretch>
-                      <a:fillRect/>
-                    </a:stretch>
-                  </pic:blipFill>
-                  <pic:spPr>
-                    <a:xfrm>
-                      <a:off x="0" y="0"/>
-                      <a:ext cx="2880000" cy="3312000"/>
-                    </a:xfrm>
-                    <a:prstGeom prst="rect">
-                      <a:avLst/>
-                    </a:prstGeom>
-                  </pic:spPr>
-                </pic:pic>
-              </a:graphicData>
-            </a:graphic>
-          </wp:inline>
-        </w:drawing>
-      </w:r>
-    </w:p>
-    <w:p>
-      <w:pPr>
-        <w:jc w:val="center"/>
-      </w:pPr>
-      <w:r>
-        <w:rPr>
-          <w:noProof/>
-          <w:lang w:eastAsia="es-ES"/>
-        </w:rPr>
-        <w:lastRenderedPageBreak/>
-        <w:drawing>
-          <wp:inline distT="0" distB="0" distL="0" distR="0" wp14:anchorId="38221FEF" wp14:editId="102FE606">
-            <wp:extent cx="2880000" cy="2970000"/>
-            <wp:effectExtent l="0" t="0" r="0" b="1905"/>
-            <wp:docPr id="44" name="Imagen 44"/>
-            <wp:cNvGraphicFramePr>
-              <a:graphicFrameLocks xmlns:a="http://schemas.openxmlformats.org/drawingml/2006/main" noChangeAspect="1"/>
-            </wp:cNvGraphicFramePr>
-            <a:graphic xmlns:a="http://schemas.openxmlformats.org/drawingml/2006/main">
-              <a:graphicData uri="http://schemas.openxmlformats.org/drawingml/2006/picture">
-                <pic:pic xmlns:pic="http://schemas.openxmlformats.org/drawingml/2006/picture">
-                  <pic:nvPicPr>
-                    <pic:cNvPr id="15" name="Diagramas actividad 05.png"/>
                     <pic:cNvPicPr/>
                   </pic:nvPicPr>
                   <pic:blipFill>
@@ -18971,10 +19191,10 @@
           <w:lang w:eastAsia="es-ES"/>
         </w:rPr>
         <w:drawing>
-          <wp:inline distT="0" distB="0" distL="0" distR="0" wp14:anchorId="189831A0" wp14:editId="21B47881">
+          <wp:inline distT="0" distB="0" distL="0" distR="0" wp14:anchorId="1F5E9F92" wp14:editId="0C1C6382">
             <wp:extent cx="2880000" cy="3312000"/>
             <wp:effectExtent l="0" t="0" r="0" b="3175"/>
-            <wp:docPr id="45" name="Imagen 45"/>
+            <wp:docPr id="43" name="Imagen 43"/>
             <wp:cNvGraphicFramePr>
               <a:graphicFrameLocks xmlns:a="http://schemas.openxmlformats.org/drawingml/2006/main" noChangeAspect="1"/>
             </wp:cNvGraphicFramePr>
@@ -18982,7 +19202,7 @@
               <a:graphicData uri="http://schemas.openxmlformats.org/drawingml/2006/picture">
                 <pic:pic xmlns:pic="http://schemas.openxmlformats.org/drawingml/2006/picture">
                   <pic:nvPicPr>
-                    <pic:cNvPr id="16" name="Diagramas actividad 06.png"/>
+                    <pic:cNvPr id="14" name="Diagramas actividad 04.png"/>
                     <pic:cNvPicPr/>
                   </pic:nvPicPr>
                   <pic:blipFill>
@@ -19024,10 +19244,10 @@
         </w:rPr>
         <w:lastRenderedPageBreak/>
         <w:drawing>
-          <wp:inline distT="0" distB="0" distL="0" distR="0" wp14:anchorId="237FBB3E" wp14:editId="763EECD9">
-            <wp:extent cx="2880000" cy="3312000"/>
-            <wp:effectExtent l="0" t="0" r="0" b="3175"/>
-            <wp:docPr id="46" name="Imagen 46"/>
+          <wp:inline distT="0" distB="0" distL="0" distR="0" wp14:anchorId="38221FEF" wp14:editId="102FE606">
+            <wp:extent cx="2880000" cy="2970000"/>
+            <wp:effectExtent l="0" t="0" r="0" b="1905"/>
+            <wp:docPr id="44" name="Imagen 44"/>
             <wp:cNvGraphicFramePr>
               <a:graphicFrameLocks xmlns:a="http://schemas.openxmlformats.org/drawingml/2006/main" noChangeAspect="1"/>
             </wp:cNvGraphicFramePr>
@@ -19035,11 +19255,68 @@
               <a:graphicData uri="http://schemas.openxmlformats.org/drawingml/2006/picture">
                 <pic:pic xmlns:pic="http://schemas.openxmlformats.org/drawingml/2006/picture">
                   <pic:nvPicPr>
-                    <pic:cNvPr id="19" name="Diagramas actividad 07.png"/>
+                    <pic:cNvPr id="15" name="Diagramas actividad 05.png"/>
                     <pic:cNvPicPr/>
                   </pic:nvPicPr>
                   <pic:blipFill>
                     <a:blip r:embed="rId25" cstate="print">
+                      <a:extLst>
+                        <a:ext uri="{28A0092B-C50C-407E-A947-70E740481C1C}">
+                          <a14:useLocalDpi xmlns:a14="http://schemas.microsoft.com/office/drawing/2010/main" val="0"/>
+                        </a:ext>
+                      </a:extLst>
+                    </a:blip>
+                    <a:stretch>
+                      <a:fillRect/>
+                    </a:stretch>
+                  </pic:blipFill>
+                  <pic:spPr>
+                    <a:xfrm>
+                      <a:off x="0" y="0"/>
+                      <a:ext cx="2880000" cy="2970000"/>
+                    </a:xfrm>
+                    <a:prstGeom prst="rect">
+                      <a:avLst/>
+                    </a:prstGeom>
+                  </pic:spPr>
+                </pic:pic>
+              </a:graphicData>
+            </a:graphic>
+          </wp:inline>
+        </w:drawing>
+      </w:r>
+    </w:p>
+    <w:p>
+      <w:pPr>
+        <w:jc w:val="center"/>
+      </w:pPr>
+    </w:p>
+    <w:p>
+      <w:pPr>
+        <w:jc w:val="center"/>
+      </w:pPr>
+      <w:r>
+        <w:rPr>
+          <w:noProof/>
+          <w:lang w:eastAsia="es-ES"/>
+        </w:rPr>
+        <w:drawing>
+          <wp:inline distT="0" distB="0" distL="0" distR="0" wp14:anchorId="189831A0" wp14:editId="21B47881">
+            <wp:extent cx="2880000" cy="3312000"/>
+            <wp:effectExtent l="0" t="0" r="0" b="3175"/>
+            <wp:docPr id="45" name="Imagen 45"/>
+            <wp:cNvGraphicFramePr>
+              <a:graphicFrameLocks xmlns:a="http://schemas.openxmlformats.org/drawingml/2006/main" noChangeAspect="1"/>
+            </wp:cNvGraphicFramePr>
+            <a:graphic xmlns:a="http://schemas.openxmlformats.org/drawingml/2006/main">
+              <a:graphicData uri="http://schemas.openxmlformats.org/drawingml/2006/picture">
+                <pic:pic xmlns:pic="http://schemas.openxmlformats.org/drawingml/2006/picture">
+                  <pic:nvPicPr>
+                    <pic:cNvPr id="16" name="Diagramas actividad 06.png"/>
+                    <pic:cNvPicPr/>
+                  </pic:nvPicPr>
+                  <pic:blipFill>
+                    <a:blip r:embed="rId26" cstate="print">
                       <a:extLst>
                         <a:ext uri="{28A0092B-C50C-407E-A947-70E740481C1C}">
                           <a14:useLocalDpi xmlns:a14="http://schemas.microsoft.com/office/drawing/2010/main" val="0"/>
@@ -19070,6 +19347,59 @@
       <w:pPr>
         <w:jc w:val="center"/>
       </w:pPr>
+      <w:r>
+        <w:rPr>
+          <w:noProof/>
+          <w:lang w:eastAsia="es-ES"/>
+        </w:rPr>
+        <w:lastRenderedPageBreak/>
+        <w:drawing>
+          <wp:inline distT="0" distB="0" distL="0" distR="0" wp14:anchorId="237FBB3E" wp14:editId="763EECD9">
+            <wp:extent cx="2880000" cy="3312000"/>
+            <wp:effectExtent l="0" t="0" r="0" b="3175"/>
+            <wp:docPr id="46" name="Imagen 46"/>
+            <wp:cNvGraphicFramePr>
+              <a:graphicFrameLocks xmlns:a="http://schemas.openxmlformats.org/drawingml/2006/main" noChangeAspect="1"/>
+            </wp:cNvGraphicFramePr>
+            <a:graphic xmlns:a="http://schemas.openxmlformats.org/drawingml/2006/main">
+              <a:graphicData uri="http://schemas.openxmlformats.org/drawingml/2006/picture">
+                <pic:pic xmlns:pic="http://schemas.openxmlformats.org/drawingml/2006/picture">
+                  <pic:nvPicPr>
+                    <pic:cNvPr id="19" name="Diagramas actividad 07.png"/>
+                    <pic:cNvPicPr/>
+                  </pic:nvPicPr>
+                  <pic:blipFill>
+                    <a:blip r:embed="rId27" cstate="print">
+                      <a:extLst>
+                        <a:ext uri="{28A0092B-C50C-407E-A947-70E740481C1C}">
+                          <a14:useLocalDpi xmlns:a14="http://schemas.microsoft.com/office/drawing/2010/main" val="0"/>
+                        </a:ext>
+                      </a:extLst>
+                    </a:blip>
+                    <a:stretch>
+                      <a:fillRect/>
+                    </a:stretch>
+                  </pic:blipFill>
+                  <pic:spPr>
+                    <a:xfrm>
+                      <a:off x="0" y="0"/>
+                      <a:ext cx="2880000" cy="3312000"/>
+                    </a:xfrm>
+                    <a:prstGeom prst="rect">
+                      <a:avLst/>
+                    </a:prstGeom>
+                  </pic:spPr>
+                </pic:pic>
+              </a:graphicData>
+            </a:graphic>
+          </wp:inline>
+        </w:drawing>
+      </w:r>
+    </w:p>
+    <w:p>
+      <w:pPr>
+        <w:jc w:val="center"/>
+      </w:pPr>
     </w:p>
     <w:p>
       <w:pPr>
@@ -19096,7 +19426,7 @@
                     <pic:cNvPicPr/>
                   </pic:nvPicPr>
                   <pic:blipFill>
-                    <a:blip r:embed="rId26" cstate="print">
+                    <a:blip r:embed="rId28" cstate="print">
                       <a:extLst>
                         <a:ext uri="{28A0092B-C50C-407E-A947-70E740481C1C}">
                           <a14:useLocalDpi xmlns:a14="http://schemas.microsoft.com/office/drawing/2010/main" val="0"/>
@@ -19148,7 +19478,7 @@
                     <pic:cNvPicPr/>
                   </pic:nvPicPr>
                   <pic:blipFill>
-                    <a:blip r:embed="rId27" cstate="print">
+                    <a:blip r:embed="rId29" cstate="print">
                       <a:extLst>
                         <a:ext uri="{28A0092B-C50C-407E-A947-70E740481C1C}">
                           <a14:useLocalDpi xmlns:a14="http://schemas.microsoft.com/office/drawing/2010/main" val="0"/>
@@ -19201,7 +19531,7 @@
                     <pic:cNvPicPr/>
                   </pic:nvPicPr>
                   <pic:blipFill>
-                    <a:blip r:embed="rId28" cstate="print">
+                    <a:blip r:embed="rId30" cstate="print">
                       <a:extLst>
                         <a:ext uri="{28A0092B-C50C-407E-A947-70E740481C1C}">
                           <a14:useLocalDpi xmlns:a14="http://schemas.microsoft.com/office/drawing/2010/main" val="0"/>
@@ -19258,7 +19588,7 @@
                     <pic:cNvPicPr/>
                   </pic:nvPicPr>
                   <pic:blipFill>
-                    <a:blip r:embed="rId29" cstate="print">
+                    <a:blip r:embed="rId31" cstate="print">
                       <a:extLst>
                         <a:ext uri="{28A0092B-C50C-407E-A947-70E740481C1C}">
                           <a14:useLocalDpi xmlns:a14="http://schemas.microsoft.com/office/drawing/2010/main" val="0"/>
@@ -19311,7 +19641,7 @@
                     <pic:cNvPicPr/>
                   </pic:nvPicPr>
                   <pic:blipFill>
-                    <a:blip r:embed="rId30">
+                    <a:blip r:embed="rId32">
                       <a:extLst>
                         <a:ext uri="{28A0092B-C50C-407E-A947-70E740481C1C}">
                           <a14:useLocalDpi xmlns:a14="http://schemas.microsoft.com/office/drawing/2010/main" val="0"/>
@@ -19373,7 +19703,7 @@
                     <pic:cNvPicPr/>
                   </pic:nvPicPr>
                   <pic:blipFill>
-                    <a:blip r:embed="rId31" cstate="print">
+                    <a:blip r:embed="rId33" cstate="print">
                       <a:extLst>
                         <a:ext uri="{28A0092B-C50C-407E-A947-70E740481C1C}">
                           <a14:useLocalDpi xmlns:a14="http://schemas.microsoft.com/office/drawing/2010/main" val="0"/>
@@ -19456,7 +19786,7 @@
                     <pic:cNvPicPr/>
                   </pic:nvPicPr>
                   <pic:blipFill>
-                    <a:blip r:embed="rId32" cstate="print">
+                    <a:blip r:embed="rId34" cstate="print">
                       <a:extLst>
                         <a:ext uri="{28A0092B-C50C-407E-A947-70E740481C1C}">
                           <a14:useLocalDpi xmlns:a14="http://schemas.microsoft.com/office/drawing/2010/main" val="0"/>
@@ -19728,7 +20058,7 @@
                     <pic:cNvPicPr/>
                   </pic:nvPicPr>
                   <pic:blipFill>
-                    <a:blip r:embed="rId33">
+                    <a:blip r:embed="rId35">
                       <a:extLst>
                         <a:ext uri="{28A0092B-C50C-407E-A947-70E740481C1C}">
                           <a14:useLocalDpi xmlns:a14="http://schemas.microsoft.com/office/drawing/2010/main" val="0"/>
@@ -19786,7 +20116,7 @@
                     <pic:cNvPicPr/>
                   </pic:nvPicPr>
                   <pic:blipFill>
-                    <a:blip r:embed="rId34">
+                    <a:blip r:embed="rId36">
                       <a:extLst>
                         <a:ext uri="{28A0092B-C50C-407E-A947-70E740481C1C}">
                           <a14:useLocalDpi xmlns:a14="http://schemas.microsoft.com/office/drawing/2010/main" val="0"/>
@@ -19843,7 +20173,7 @@
                     <pic:cNvPicPr/>
                   </pic:nvPicPr>
                   <pic:blipFill>
-                    <a:blip r:embed="rId35">
+                    <a:blip r:embed="rId37">
                       <a:extLst>
                         <a:ext uri="{28A0092B-C50C-407E-A947-70E740481C1C}">
                           <a14:useLocalDpi xmlns:a14="http://schemas.microsoft.com/office/drawing/2010/main" val="0"/>
@@ -19901,7 +20231,7 @@
                     <pic:cNvPicPr/>
                   </pic:nvPicPr>
                   <pic:blipFill>
-                    <a:blip r:embed="rId36">
+                    <a:blip r:embed="rId38">
                       <a:extLst>
                         <a:ext uri="{28A0092B-C50C-407E-A947-70E740481C1C}">
                           <a14:useLocalDpi xmlns:a14="http://schemas.microsoft.com/office/drawing/2010/main" val="0"/>
@@ -19958,7 +20288,7 @@
                     <pic:cNvPicPr/>
                   </pic:nvPicPr>
                   <pic:blipFill>
-                    <a:blip r:embed="rId37">
+                    <a:blip r:embed="rId39">
                       <a:extLst>
                         <a:ext uri="{28A0092B-C50C-407E-A947-70E740481C1C}">
                           <a14:useLocalDpi xmlns:a14="http://schemas.microsoft.com/office/drawing/2010/main" val="0"/>
@@ -20011,7 +20341,7 @@
                     <pic:cNvPicPr/>
                   </pic:nvPicPr>
                   <pic:blipFill>
-                    <a:blip r:embed="rId38">
+                    <a:blip r:embed="rId40">
                       <a:extLst>
                         <a:ext uri="{28A0092B-C50C-407E-A947-70E740481C1C}">
                           <a14:useLocalDpi xmlns:a14="http://schemas.microsoft.com/office/drawing/2010/main" val="0"/>
@@ -20068,7 +20398,7 @@
                     <pic:cNvPicPr/>
                   </pic:nvPicPr>
                   <pic:blipFill>
-                    <a:blip r:embed="rId39" cstate="print">
+                    <a:blip r:embed="rId41" cstate="print">
                       <a:extLst>
                         <a:ext uri="{28A0092B-C50C-407E-A947-70E740481C1C}">
                           <a14:useLocalDpi xmlns:a14="http://schemas.microsoft.com/office/drawing/2010/main" val="0"/>
@@ -20124,7 +20454,7 @@
                     <pic:cNvPicPr/>
                   </pic:nvPicPr>
                   <pic:blipFill>
-                    <a:blip r:embed="rId40">
+                    <a:blip r:embed="rId42">
                       <a:extLst>
                         <a:ext uri="{28A0092B-C50C-407E-A947-70E740481C1C}">
                           <a14:useLocalDpi xmlns:a14="http://schemas.microsoft.com/office/drawing/2010/main" val="0"/>
@@ -20181,7 +20511,7 @@
                     <pic:cNvPicPr/>
                   </pic:nvPicPr>
                   <pic:blipFill>
-                    <a:blip r:embed="rId41">
+                    <a:blip r:embed="rId43">
                       <a:extLst>
                         <a:ext uri="{28A0092B-C50C-407E-A947-70E740481C1C}">
                           <a14:useLocalDpi xmlns:a14="http://schemas.microsoft.com/office/drawing/2010/main" val="0"/>
@@ -20234,7 +20564,7 @@
                     <pic:cNvPicPr/>
                   </pic:nvPicPr>
                   <pic:blipFill>
-                    <a:blip r:embed="rId42">
+                    <a:blip r:embed="rId44">
                       <a:extLst>
                         <a:ext uri="{28A0092B-C50C-407E-A947-70E740481C1C}">
                           <a14:useLocalDpi xmlns:a14="http://schemas.microsoft.com/office/drawing/2010/main" val="0"/>
@@ -20291,7 +20621,7 @@
                     <pic:cNvPicPr/>
                   </pic:nvPicPr>
                   <pic:blipFill>
-                    <a:blip r:embed="rId43">
+                    <a:blip r:embed="rId45">
                       <a:extLst>
                         <a:ext uri="{28A0092B-C50C-407E-A947-70E740481C1C}">
                           <a14:useLocalDpi xmlns:a14="http://schemas.microsoft.com/office/drawing/2010/main" val="0"/>
@@ -20344,7 +20674,7 @@
                     <pic:cNvPicPr/>
                   </pic:nvPicPr>
                   <pic:blipFill>
-                    <a:blip r:embed="rId44">
+                    <a:blip r:embed="rId46">
                       <a:extLst>
                         <a:ext uri="{28A0092B-C50C-407E-A947-70E740481C1C}">
                           <a14:useLocalDpi xmlns:a14="http://schemas.microsoft.com/office/drawing/2010/main" val="0"/>
@@ -20401,7 +20731,7 @@
                     <pic:cNvPicPr/>
                   </pic:nvPicPr>
                   <pic:blipFill>
-                    <a:blip r:embed="rId45">
+                    <a:blip r:embed="rId47">
                       <a:extLst>
                         <a:ext uri="{28A0092B-C50C-407E-A947-70E740481C1C}">
                           <a14:useLocalDpi xmlns:a14="http://schemas.microsoft.com/office/drawing/2010/main" val="0"/>
@@ -20541,7 +20871,7 @@
                     </pic:cNvPicPr>
                   </pic:nvPicPr>
                   <pic:blipFill>
-                    <a:blip r:embed="rId46" cstate="print">
+                    <a:blip r:embed="rId48" cstate="print">
                       <a:extLst>
                         <a:ext uri="{28A0092B-C50C-407E-A947-70E740481C1C}">
                           <a14:useLocalDpi xmlns:a14="http://schemas.microsoft.com/office/drawing/2010/main" val="0"/>
@@ -20640,7 +20970,7 @@
                     <pic:cNvPicPr/>
                   </pic:nvPicPr>
                   <pic:blipFill>
-                    <a:blip r:embed="rId47">
+                    <a:blip r:embed="rId49">
                       <a:extLst>
                         <a:ext uri="{28A0092B-C50C-407E-A947-70E740481C1C}">
                           <a14:useLocalDpi xmlns:a14="http://schemas.microsoft.com/office/drawing/2010/main" val="0"/>
@@ -20791,17 +21121,15 @@
           <w:rFonts w:eastAsia="Times New Roman" w:cstheme="minorHAnsi"/>
           <w:color w:val="333333"/>
         </w:rPr>
-        <w:t xml:space="preserve">El modelo de desarrollo será de forma ágil, es decir, por </w:t>
+        <w:t>El modelo de desarrollo ser</w:t>
       </w:r>
-      <w:proofErr w:type="spellStart"/>
       <w:r>
         <w:rPr>
           <w:rFonts w:eastAsia="Times New Roman" w:cstheme="minorHAnsi"/>
           <w:color w:val="333333"/>
         </w:rPr>
-        <w:t>sprints</w:t>
+        <w:t>á de forma ágil, es decir, por Sprint</w:t>
       </w:r>
-      <w:proofErr w:type="spellEnd"/>
       <w:r>
         <w:rPr>
           <w:rFonts w:eastAsia="Times New Roman" w:cstheme="minorHAnsi"/>
@@ -20991,7 +21319,7 @@
                     <pic:cNvPicPr/>
                   </pic:nvPicPr>
                   <pic:blipFill>
-                    <a:blip r:embed="rId48"/>
+                    <a:blip r:embed="rId50"/>
                     <a:stretch>
                       <a:fillRect/>
                     </a:stretch>
@@ -21832,39 +22160,37 @@
                 <w:rFonts w:eastAsia="Times New Roman" w:cstheme="minorHAnsi"/>
                 <w:color w:val="333333"/>
               </w:rPr>
-              <w:t xml:space="preserve">Mejora conocimiento IDE </w:t>
-            </w:r>
-            <w:proofErr w:type="spellStart"/>
+              <w:t>Mejora conocimiento ID</w:t>
+            </w:r>
             <w:r>
               <w:rPr>
                 <w:rFonts w:eastAsia="Times New Roman" w:cstheme="minorHAnsi"/>
                 <w:color w:val="333333"/>
               </w:rPr>
-              <w:t>Netbeans</w:t>
-            </w:r>
-            <w:proofErr w:type="spellEnd"/>
+              <w:t xml:space="preserve">E </w:t>
+            </w:r>
+            <w:proofErr w:type="spellStart"/>
             <w:r>
               <w:rPr>
                 <w:rFonts w:eastAsia="Times New Roman" w:cstheme="minorHAnsi"/>
                 <w:color w:val="333333"/>
               </w:rPr>
-              <w:t xml:space="preserve"> y </w:t>
-            </w:r>
-            <w:proofErr w:type="spellStart"/>
+              <w:t>Netbeans</w:t>
+            </w:r>
+            <w:proofErr w:type="spellEnd"/>
             <w:r>
               <w:rPr>
                 <w:rFonts w:eastAsia="Times New Roman" w:cstheme="minorHAnsi"/>
                 <w:color w:val="333333"/>
               </w:rPr>
-              <w:t>framework</w:t>
-            </w:r>
-            <w:proofErr w:type="spellEnd"/>
+              <w:t xml:space="preserve"> y F</w:t>
+            </w:r>
             <w:r>
               <w:rPr>
                 <w:rFonts w:eastAsia="Times New Roman" w:cstheme="minorHAnsi"/>
                 <w:color w:val="333333"/>
               </w:rPr>
-              <w:t xml:space="preserve"> Swing</w:t>
+              <w:t>ramework Swing</w:t>
             </w:r>
           </w:p>
         </w:tc>
@@ -21975,7 +22301,7 @@
                     <pic:cNvPicPr/>
                   </pic:nvPicPr>
                   <pic:blipFill>
-                    <a:blip r:embed="rId49"/>
+                    <a:blip r:embed="rId51"/>
                     <a:stretch>
                       <a:fillRect/>
                     </a:stretch>
@@ -22372,13 +22698,7 @@
               <w:rPr>
                 <w:lang w:val="es-ES"/>
               </w:rPr>
-              <w:t xml:space="preserve">Memoria proyecto, </w:t>
-            </w:r>
-            <w:r>
-              <w:rPr>
-                <w:lang w:val="es-ES"/>
-              </w:rPr>
-              <w:t>desarrollo</w:t>
+              <w:t>Memoria proyecto, desarrollo</w:t>
             </w:r>
           </w:p>
         </w:tc>
@@ -22474,23 +22794,7 @@
           <w:color w:val="333333"/>
           <w:lang w:val="es-ES"/>
         </w:rPr>
-        <w:t xml:space="preserve">La fase de ejecución y control se ha desglosado </w:t>
-      </w:r>
-      <w:r>
-        <w:rPr>
-          <w:rFonts w:cstheme="minorHAnsi"/>
-          <w:color w:val="333333"/>
-          <w:lang w:val="es-ES"/>
-        </w:rPr>
-        <w:t xml:space="preserve">en los hitos adjuntos en el cronograma del apartado 4.1. </w:t>
-      </w:r>
-      <w:r>
-        <w:rPr>
-          <w:rFonts w:cstheme="minorHAnsi"/>
-          <w:color w:val="333333"/>
-          <w:lang w:val="es-ES"/>
-        </w:rPr>
-        <w:t>Sera responsabilidad de un desarrollador ejercer como líder o responsable de entrega para cada uno de los hitos, la programación queda de la siguiente manera:</w:t>
+        <w:t>La fase de ejecución y control se ha desglosado en los hitos adjuntos en el cronograma del apartado 4.1. Sera responsabilidad de un desarrollador ejercer como líder o responsable de entrega para cada uno de los hitos, la programación queda de la siguiente manera:</w:t>
       </w:r>
     </w:p>
     <w:p>
@@ -22949,7 +23253,6 @@
         <w:lastRenderedPageBreak/>
         <w:t>Control de versiones</w:t>
       </w:r>
-      <w:bookmarkEnd w:id="25"/>
     </w:p>
     <w:p/>
     <w:p>
@@ -23011,13 +23314,58 @@
       <w:r>
         <w:rPr>
           <w:rFonts w:eastAsia="Times New Roman" w:cstheme="minorHAnsi"/>
+          <w:noProof/>
           <w:color w:val="333333"/>
-        </w:rPr>
-        <w:pict w14:anchorId="365C728F">
-          <v:shape id="_x0000_i1029" type="#_x0000_t75" style="width:334.05pt;height:274.05pt">
-            <v:imagedata r:id="rId50" o:title="UvZ0M"/>
-          </v:shape>
-        </w:pict>
+          <w:lang w:eastAsia="es-ES"/>
+        </w:rPr>
+        <w:drawing>
+          <wp:inline distT="0" distB="0" distL="0" distR="0" wp14:anchorId="789ABE20" wp14:editId="0A1B38EA">
+            <wp:extent cx="4240530" cy="3478530"/>
+            <wp:effectExtent l="0" t="0" r="7620" b="7620"/>
+            <wp:docPr id="4" name="Imagen 4" descr="UvZ0M"/>
+            <wp:cNvGraphicFramePr>
+              <a:graphicFrameLocks xmlns:a="http://schemas.openxmlformats.org/drawingml/2006/main" noChangeAspect="1"/>
+            </wp:cNvGraphicFramePr>
+            <a:graphic xmlns:a="http://schemas.openxmlformats.org/drawingml/2006/main">
+              <a:graphicData uri="http://schemas.openxmlformats.org/drawingml/2006/picture">
+                <pic:pic xmlns:pic="http://schemas.openxmlformats.org/drawingml/2006/picture">
+                  <pic:nvPicPr>
+                    <pic:cNvPr id="0" name="Picture 4" descr="UvZ0M"/>
+                    <pic:cNvPicPr>
+                      <a:picLocks noChangeAspect="1" noChangeArrowheads="1"/>
+                    </pic:cNvPicPr>
+                  </pic:nvPicPr>
+                  <pic:blipFill>
+                    <a:blip r:embed="rId52">
+                      <a:extLst>
+                        <a:ext uri="{28A0092B-C50C-407E-A947-70E740481C1C}">
+                          <a14:useLocalDpi xmlns:a14="http://schemas.microsoft.com/office/drawing/2010/main" val="0"/>
+                        </a:ext>
+                      </a:extLst>
+                    </a:blip>
+                    <a:srcRect/>
+                    <a:stretch>
+                      <a:fillRect/>
+                    </a:stretch>
+                  </pic:blipFill>
+                  <pic:spPr bwMode="auto">
+                    <a:xfrm>
+                      <a:off x="0" y="0"/>
+                      <a:ext cx="4240530" cy="3478530"/>
+                    </a:xfrm>
+                    <a:prstGeom prst="rect">
+                      <a:avLst/>
+                    </a:prstGeom>
+                    <a:noFill/>
+                    <a:ln>
+                      <a:noFill/>
+                    </a:ln>
+                  </pic:spPr>
+                </pic:pic>
+              </a:graphicData>
+            </a:graphic>
+          </wp:inline>
+        </w:drawing>
       </w:r>
     </w:p>
     <w:p>
@@ -23049,14 +23397,7 @@
           <w:rFonts w:eastAsia="Times New Roman" w:cstheme="minorHAnsi"/>
           <w:color w:val="333333"/>
         </w:rPr>
-        <w:t xml:space="preserve">, hemos incluido el borrador de la memoria del proyecto (este mismo documento) y el cronograma </w:t>
-      </w:r>
-      <w:r>
-        <w:rPr>
-          <w:rFonts w:eastAsia="Times New Roman" w:cstheme="minorHAnsi"/>
-          <w:color w:val="333333"/>
-        </w:rPr>
-        <w:t>con los hitos del proyecto. De esta forma, podemos tener toda la documentación sincronizada para todos los miembros del equipo.</w:t>
+        <w:t>, hemos incluido el borrador de la memoria del proyecto (este mismo documento) y el cronograma con los hitos del proyecto. De esta forma, podemos tener toda la documentación sincronizada para todos los miembros del equipo.</w:t>
       </w:r>
     </w:p>
     <w:p>
@@ -23173,7 +23514,7 @@
           <w:color w:val="333333"/>
         </w:rPr>
       </w:pPr>
-      <w:hyperlink r:id="rId51" w:history="1">
+      <w:hyperlink r:id="rId53" w:history="1">
         <w:r>
           <w:rPr>
             <w:rStyle w:val="Hipervnculo"/>
@@ -23182,6 +23523,1185 @@
           <w:t>https://github.com/raulgarcia03004/Monolopy.git</w:t>
         </w:r>
       </w:hyperlink>
+    </w:p>
+    <w:p>
+      <w:pPr>
+        <w:jc w:val="both"/>
+        <w:rPr>
+          <w:rFonts w:eastAsia="Times New Roman" w:cstheme="minorHAnsi"/>
+          <w:color w:val="333333"/>
+        </w:rPr>
+      </w:pPr>
+    </w:p>
+    <w:p/>
+    <w:p/>
+    <w:p/>
+    <w:bookmarkEnd w:id="25"/>
+    <w:p>
+      <w:pPr>
+        <w:pStyle w:val="Ttulo1"/>
+        <w:numPr>
+          <w:ilvl w:val="0"/>
+          <w:numId w:val="1"/>
+        </w:numPr>
+      </w:pPr>
+      <w:r>
+        <w:lastRenderedPageBreak/>
+        <w:t xml:space="preserve">Fase de </w:t>
+      </w:r>
+      <w:r>
+        <w:t>control</w:t>
+      </w:r>
+      <w:r>
+        <w:t xml:space="preserve"> del proyecto</w:t>
+      </w:r>
+    </w:p>
+    <w:p/>
+    <w:p>
+      <w:pPr>
+        <w:jc w:val="both"/>
+        <w:rPr>
+          <w:rFonts w:eastAsia="Times New Roman" w:cstheme="minorHAnsi"/>
+          <w:color w:val="333333"/>
+        </w:rPr>
+      </w:pPr>
+      <w:r>
+        <w:rPr>
+          <w:rFonts w:eastAsia="Times New Roman" w:cstheme="minorHAnsi"/>
+          <w:color w:val="333333"/>
+        </w:rPr>
+        <w:t>En es</w:t>
+      </w:r>
+      <w:r>
+        <w:rPr>
+          <w:rFonts w:eastAsia="Times New Roman" w:cstheme="minorHAnsi"/>
+          <w:color w:val="333333"/>
+        </w:rPr>
+        <w:t>ta fase se incluye los procesos y actividades que permite asegurar que el proyecto satisfará las necesidades por las cuales fue iniciado.</w:t>
+      </w:r>
+    </w:p>
+    <w:p>
+      <w:pPr>
+        <w:jc w:val="both"/>
+        <w:rPr>
+          <w:rFonts w:eastAsia="Times New Roman" w:cstheme="minorHAnsi"/>
+          <w:color w:val="333333"/>
+        </w:rPr>
+      </w:pPr>
+      <w:r>
+        <w:rPr>
+          <w:rFonts w:eastAsia="Times New Roman" w:cstheme="minorHAnsi"/>
+          <w:color w:val="333333"/>
+        </w:rPr>
+        <w:t>Siempre nos apoyaremos en la triple restricción: Alcance, Costo y Tiempo para equilibrar la balanza entra lo que espera nuestro cliente “</w:t>
+      </w:r>
+      <w:r>
+        <w:rPr>
+          <w:rFonts w:eastAsia="Times New Roman" w:cstheme="minorHAnsi"/>
+          <w:color w:val="333333"/>
+        </w:rPr>
+        <w:t>Inv2AS</w:t>
+      </w:r>
+      <w:r>
+        <w:rPr>
+          <w:rFonts w:eastAsia="Times New Roman" w:cstheme="minorHAnsi"/>
+          <w:color w:val="333333"/>
+        </w:rPr>
+        <w:t>”</w:t>
+      </w:r>
+      <w:r>
+        <w:rPr>
+          <w:rFonts w:eastAsia="Times New Roman" w:cstheme="minorHAnsi"/>
+          <w:color w:val="333333"/>
+        </w:rPr>
+        <w:t xml:space="preserve"> versus EL</w:t>
+      </w:r>
+      <w:r>
+        <w:rPr>
+          <w:rFonts w:eastAsia="Times New Roman" w:cstheme="minorHAnsi"/>
+          <w:color w:val="333333"/>
+        </w:rPr>
+        <w:t xml:space="preserve"> tiempo y costo estimado en la fase de planificación. Esta triple restricción, en su estado </w:t>
+      </w:r>
+      <w:r>
+        <w:rPr>
+          <w:rFonts w:eastAsia="Times New Roman" w:cstheme="minorHAnsi"/>
+          <w:color w:val="333333"/>
+        </w:rPr>
+        <w:t>óptimo, tendría el aspecto de un triángulo equilátero como el de la figura siguiente:</w:t>
+      </w:r>
+    </w:p>
+    <w:p>
+      <w:pPr>
+        <w:jc w:val="center"/>
+        <w:rPr>
+          <w:rFonts w:eastAsia="Times New Roman" w:cstheme="minorHAnsi"/>
+          <w:color w:val="333333"/>
+        </w:rPr>
+      </w:pPr>
+      <w:r>
+        <w:rPr>
+          <w:noProof/>
+          <w:lang w:eastAsia="es-ES"/>
+        </w:rPr>
+        <w:drawing>
+          <wp:inline distT="0" distB="0" distL="0" distR="0" wp14:anchorId="1EBCA27F" wp14:editId="51395371">
+            <wp:extent cx="3600000" cy="2041200"/>
+            <wp:effectExtent l="0" t="0" r="635" b="0"/>
+            <wp:docPr id="15" name="Imagen 15"/>
+            <wp:cNvGraphicFramePr>
+              <a:graphicFrameLocks xmlns:a="http://schemas.openxmlformats.org/drawingml/2006/main" noChangeAspect="1"/>
+            </wp:cNvGraphicFramePr>
+            <a:graphic xmlns:a="http://schemas.openxmlformats.org/drawingml/2006/main">
+              <a:graphicData uri="http://schemas.openxmlformats.org/drawingml/2006/picture">
+                <pic:pic xmlns:pic="http://schemas.openxmlformats.org/drawingml/2006/picture">
+                  <pic:nvPicPr>
+                    <pic:cNvPr id="1" name=""/>
+                    <pic:cNvPicPr/>
+                  </pic:nvPicPr>
+                  <pic:blipFill>
+                    <a:blip r:embed="rId54"/>
+                    <a:stretch>
+                      <a:fillRect/>
+                    </a:stretch>
+                  </pic:blipFill>
+                  <pic:spPr>
+                    <a:xfrm>
+                      <a:off x="0" y="0"/>
+                      <a:ext cx="3600000" cy="2041200"/>
+                    </a:xfrm>
+                    <a:prstGeom prst="rect">
+                      <a:avLst/>
+                    </a:prstGeom>
+                  </pic:spPr>
+                </pic:pic>
+              </a:graphicData>
+            </a:graphic>
+          </wp:inline>
+        </w:drawing>
+      </w:r>
+    </w:p>
+    <w:p>
+      <w:pPr>
+        <w:jc w:val="both"/>
+        <w:rPr>
+          <w:rFonts w:eastAsia="Times New Roman" w:cstheme="minorHAnsi"/>
+          <w:color w:val="333333"/>
+        </w:rPr>
+      </w:pPr>
+    </w:p>
+    <w:p>
+      <w:pPr>
+        <w:jc w:val="both"/>
+        <w:rPr>
+          <w:rFonts w:eastAsia="Times New Roman" w:cstheme="minorHAnsi"/>
+          <w:color w:val="333333"/>
+        </w:rPr>
+      </w:pPr>
+      <w:r>
+        <w:rPr>
+          <w:rFonts w:eastAsia="Times New Roman" w:cstheme="minorHAnsi"/>
+          <w:color w:val="333333"/>
+        </w:rPr>
+        <w:t>Nosotros nos basaremos en todo momento en esta triple restricción para alcanzar los objetivos del proyecto. No obstante existe un nuevo paradigma en el cual nos apoyaremos en alguna ocasión. Este modelo se denomina “Triple restricción ampliada”</w:t>
+      </w:r>
+    </w:p>
+    <w:p>
+      <w:pPr>
+        <w:jc w:val="center"/>
+        <w:rPr>
+          <w:rFonts w:eastAsia="Times New Roman" w:cstheme="minorHAnsi"/>
+          <w:color w:val="333333"/>
+        </w:rPr>
+      </w:pPr>
+      <w:r>
+        <w:rPr>
+          <w:rFonts w:eastAsia="Times New Roman" w:cstheme="minorHAnsi"/>
+          <w:noProof/>
+          <w:color w:val="333333"/>
+          <w:lang w:eastAsia="es-ES"/>
+        </w:rPr>
+        <w:drawing>
+          <wp:inline distT="0" distB="0" distL="0" distR="0" wp14:anchorId="32D92B99" wp14:editId="30310A1D">
+            <wp:extent cx="4320000" cy="2224800"/>
+            <wp:effectExtent l="0" t="0" r="4445" b="4445"/>
+            <wp:docPr id="16" name="Imagen 16"/>
+            <wp:cNvGraphicFramePr>
+              <a:graphicFrameLocks xmlns:a="http://schemas.openxmlformats.org/drawingml/2006/main" noChangeAspect="1"/>
+            </wp:cNvGraphicFramePr>
+            <a:graphic xmlns:a="http://schemas.openxmlformats.org/drawingml/2006/main">
+              <a:graphicData uri="http://schemas.openxmlformats.org/drawingml/2006/picture">
+                <pic:pic xmlns:pic="http://schemas.openxmlformats.org/drawingml/2006/picture">
+                  <pic:nvPicPr>
+                    <pic:cNvPr id="0" name="Picture 6"/>
+                    <pic:cNvPicPr>
+                      <a:picLocks noChangeAspect="1" noChangeArrowheads="1"/>
+                    </pic:cNvPicPr>
+                  </pic:nvPicPr>
+                  <pic:blipFill>
+                    <a:blip r:embed="rId55" cstate="print">
+                      <a:extLst>
+                        <a:ext uri="{28A0092B-C50C-407E-A947-70E740481C1C}">
+                          <a14:useLocalDpi xmlns:a14="http://schemas.microsoft.com/office/drawing/2010/main" val="0"/>
+                        </a:ext>
+                      </a:extLst>
+                    </a:blip>
+                    <a:srcRect/>
+                    <a:stretch>
+                      <a:fillRect/>
+                    </a:stretch>
+                  </pic:blipFill>
+                  <pic:spPr bwMode="auto">
+                    <a:xfrm>
+                      <a:off x="0" y="0"/>
+                      <a:ext cx="4320000" cy="2224800"/>
+                    </a:xfrm>
+                    <a:prstGeom prst="rect">
+                      <a:avLst/>
+                    </a:prstGeom>
+                    <a:noFill/>
+                    <a:ln>
+                      <a:noFill/>
+                    </a:ln>
+                  </pic:spPr>
+                </pic:pic>
+              </a:graphicData>
+            </a:graphic>
+          </wp:inline>
+        </w:drawing>
+      </w:r>
+    </w:p>
+    <w:p>
+      <w:pPr>
+        <w:jc w:val="both"/>
+        <w:rPr>
+          <w:rFonts w:eastAsia="Times New Roman" w:cstheme="minorHAnsi"/>
+          <w:color w:val="333333"/>
+        </w:rPr>
+      </w:pPr>
+    </w:p>
+    <w:p>
+      <w:pPr>
+        <w:pStyle w:val="Default"/>
+        <w:rPr>
+          <w:rFonts w:asciiTheme="minorHAnsi" w:eastAsia="Times New Roman" w:hAnsiTheme="minorHAnsi" w:cstheme="minorHAnsi"/>
+          <w:color w:val="333333"/>
+          <w:sz w:val="22"/>
+          <w:szCs w:val="22"/>
+        </w:rPr>
+      </w:pPr>
+    </w:p>
+    <w:p>
+      <w:pPr>
+        <w:pStyle w:val="Default"/>
+        <w:rPr>
+          <w:rFonts w:asciiTheme="minorHAnsi" w:eastAsia="Times New Roman" w:hAnsiTheme="minorHAnsi" w:cstheme="minorHAnsi"/>
+          <w:color w:val="333333"/>
+          <w:sz w:val="22"/>
+          <w:szCs w:val="22"/>
+        </w:rPr>
+      </w:pPr>
+    </w:p>
+    <w:p>
+      <w:pPr>
+        <w:pStyle w:val="Default"/>
+        <w:rPr>
+          <w:rFonts w:asciiTheme="minorHAnsi" w:eastAsia="Times New Roman" w:hAnsiTheme="minorHAnsi" w:cstheme="minorHAnsi"/>
+          <w:color w:val="333333"/>
+          <w:sz w:val="22"/>
+          <w:szCs w:val="22"/>
+        </w:rPr>
+      </w:pPr>
+    </w:p>
+    <w:p>
+      <w:pPr>
+        <w:pStyle w:val="Default"/>
+        <w:rPr>
+          <w:b/>
+          <w:bCs/>
+          <w:sz w:val="48"/>
+          <w:szCs w:val="48"/>
+        </w:rPr>
+      </w:pPr>
+    </w:p>
+    <w:p>
+      <w:pPr>
+        <w:pStyle w:val="Ttulo1"/>
+        <w:numPr>
+          <w:ilvl w:val="1"/>
+          <w:numId w:val="1"/>
+        </w:numPr>
+      </w:pPr>
+      <w:r>
+        <w:lastRenderedPageBreak/>
+        <w:t xml:space="preserve">Responsabilidades relacionadas con la calidad </w:t>
+      </w:r>
+    </w:p>
+    <w:p>
+      <w:pPr>
+        <w:jc w:val="both"/>
+      </w:pPr>
+    </w:p>
+    <w:p>
+      <w:pPr>
+        <w:pStyle w:val="Prrafodelista"/>
+        <w:numPr>
+          <w:ilvl w:val="0"/>
+          <w:numId w:val="47"/>
+        </w:numPr>
+        <w:jc w:val="both"/>
+        <w:rPr>
+          <w:rFonts w:eastAsia="Times New Roman" w:cstheme="minorHAnsi"/>
+          <w:color w:val="333333"/>
+        </w:rPr>
+      </w:pPr>
+      <w:r>
+        <w:rPr>
+          <w:rFonts w:eastAsia="Times New Roman" w:cstheme="minorHAnsi"/>
+          <w:b/>
+          <w:color w:val="333333"/>
+        </w:rPr>
+        <w:t>Senior Manager</w:t>
+      </w:r>
+      <w:r>
+        <w:rPr>
+          <w:rFonts w:eastAsia="Times New Roman" w:cstheme="minorHAnsi"/>
+          <w:color w:val="333333"/>
+        </w:rPr>
+        <w:t>: responsable de la calidad en la empresa.</w:t>
+      </w:r>
+    </w:p>
+    <w:p>
+      <w:pPr>
+        <w:pStyle w:val="Prrafodelista"/>
+        <w:numPr>
+          <w:ilvl w:val="0"/>
+          <w:numId w:val="47"/>
+        </w:numPr>
+        <w:jc w:val="both"/>
+        <w:rPr>
+          <w:rFonts w:eastAsia="Times New Roman" w:cstheme="minorHAnsi"/>
+          <w:color w:val="333333"/>
+        </w:rPr>
+      </w:pPr>
+      <w:r>
+        <w:rPr>
+          <w:rFonts w:eastAsia="Times New Roman" w:cstheme="minorHAnsi"/>
+          <w:b/>
+          <w:color w:val="333333"/>
+        </w:rPr>
+        <w:t>Project Manager</w:t>
+      </w:r>
+      <w:r>
+        <w:rPr>
+          <w:rFonts w:eastAsia="Times New Roman" w:cstheme="minorHAnsi"/>
+          <w:color w:val="333333"/>
+        </w:rPr>
+        <w:t>: último responsable de la calidad del proyecto.</w:t>
+      </w:r>
+    </w:p>
+    <w:p>
+      <w:pPr>
+        <w:pStyle w:val="Prrafodelista"/>
+        <w:numPr>
+          <w:ilvl w:val="0"/>
+          <w:numId w:val="47"/>
+        </w:numPr>
+        <w:jc w:val="both"/>
+        <w:rPr>
+          <w:rFonts w:eastAsia="Times New Roman" w:cstheme="minorHAnsi"/>
+          <w:color w:val="333333"/>
+        </w:rPr>
+      </w:pPr>
+      <w:r>
+        <w:rPr>
+          <w:rFonts w:eastAsia="Times New Roman" w:cstheme="minorHAnsi"/>
+          <w:b/>
+          <w:color w:val="333333"/>
+        </w:rPr>
+        <w:t>Equipo del Proyecto</w:t>
+      </w:r>
+      <w:r>
+        <w:rPr>
+          <w:rFonts w:eastAsia="Times New Roman" w:cstheme="minorHAnsi"/>
+          <w:color w:val="333333"/>
+        </w:rPr>
+        <w:t>: responsables de su propio trabajo.</w:t>
+      </w:r>
+    </w:p>
+    <w:p>
+      <w:pPr>
+        <w:pStyle w:val="Prrafodelista"/>
+        <w:numPr>
+          <w:ilvl w:val="0"/>
+          <w:numId w:val="47"/>
+        </w:numPr>
+        <w:jc w:val="both"/>
+        <w:rPr>
+          <w:rFonts w:eastAsia="Times New Roman" w:cstheme="minorHAnsi"/>
+          <w:color w:val="333333"/>
+        </w:rPr>
+      </w:pPr>
+      <w:r>
+        <w:rPr>
+          <w:rFonts w:eastAsia="Times New Roman" w:cstheme="minorHAnsi"/>
+          <w:b/>
+          <w:color w:val="333333"/>
+        </w:rPr>
+        <w:t>Responsable de calidad</w:t>
+      </w:r>
+      <w:r>
+        <w:rPr>
+          <w:rFonts w:eastAsia="Times New Roman" w:cstheme="minorHAnsi"/>
+          <w:color w:val="333333"/>
+        </w:rPr>
+        <w:t>: responsable de certificar</w:t>
+      </w:r>
+      <w:r>
+        <w:rPr>
+          <w:rFonts w:eastAsia="Times New Roman" w:cstheme="minorHAnsi"/>
+          <w:color w:val="333333"/>
+        </w:rPr>
+        <w:t xml:space="preserve"> </w:t>
+      </w:r>
+      <w:r>
+        <w:rPr>
+          <w:rFonts w:eastAsia="Times New Roman" w:cstheme="minorHAnsi"/>
+          <w:color w:val="333333"/>
+        </w:rPr>
+        <w:t>que se están cumpliendo los requisitos del proyecto. No puede depender del PM</w:t>
+      </w:r>
+    </w:p>
+    <w:p>
+      <w:pPr>
+        <w:jc w:val="both"/>
+        <w:rPr>
+          <w:rFonts w:eastAsia="Times New Roman" w:cstheme="minorHAnsi"/>
+          <w:color w:val="333333"/>
+        </w:rPr>
+      </w:pPr>
+    </w:p>
+    <w:p>
+      <w:pPr>
+        <w:jc w:val="both"/>
+        <w:rPr>
+          <w:rFonts w:eastAsia="Times New Roman" w:cstheme="minorHAnsi"/>
+          <w:color w:val="333333"/>
+        </w:rPr>
+      </w:pPr>
+    </w:p>
+    <w:p>
+      <w:pPr>
+        <w:jc w:val="both"/>
+        <w:rPr>
+          <w:rFonts w:eastAsia="Times New Roman" w:cstheme="minorHAnsi"/>
+          <w:color w:val="333333"/>
+        </w:rPr>
+      </w:pPr>
+    </w:p>
+    <w:p>
+      <w:pPr>
+        <w:jc w:val="both"/>
+        <w:rPr>
+          <w:rFonts w:eastAsia="Times New Roman" w:cstheme="minorHAnsi"/>
+          <w:color w:val="333333"/>
+        </w:rPr>
+      </w:pPr>
+    </w:p>
+    <w:p>
+      <w:pPr>
+        <w:jc w:val="both"/>
+        <w:rPr>
+          <w:rFonts w:eastAsia="Times New Roman" w:cstheme="minorHAnsi"/>
+          <w:color w:val="333333"/>
+        </w:rPr>
+      </w:pPr>
+    </w:p>
+    <w:p>
+      <w:pPr>
+        <w:jc w:val="both"/>
+        <w:rPr>
+          <w:rFonts w:eastAsia="Times New Roman" w:cstheme="minorHAnsi"/>
+          <w:color w:val="333333"/>
+        </w:rPr>
+      </w:pPr>
+    </w:p>
+    <w:p>
+      <w:pPr>
+        <w:jc w:val="both"/>
+        <w:rPr>
+          <w:rFonts w:eastAsia="Times New Roman" w:cstheme="minorHAnsi"/>
+          <w:color w:val="333333"/>
+        </w:rPr>
+      </w:pPr>
+    </w:p>
+    <w:p>
+      <w:pPr>
+        <w:jc w:val="both"/>
+        <w:rPr>
+          <w:rFonts w:eastAsia="Times New Roman" w:cstheme="minorHAnsi"/>
+          <w:color w:val="333333"/>
+        </w:rPr>
+      </w:pPr>
+    </w:p>
+    <w:p>
+      <w:pPr>
+        <w:jc w:val="both"/>
+        <w:rPr>
+          <w:rFonts w:eastAsia="Times New Roman" w:cstheme="minorHAnsi"/>
+          <w:color w:val="333333"/>
+        </w:rPr>
+      </w:pPr>
+    </w:p>
+    <w:p>
+      <w:pPr>
+        <w:jc w:val="both"/>
+        <w:rPr>
+          <w:rFonts w:eastAsia="Times New Roman" w:cstheme="minorHAnsi"/>
+          <w:color w:val="333333"/>
+        </w:rPr>
+      </w:pPr>
+    </w:p>
+    <w:p>
+      <w:pPr>
+        <w:jc w:val="both"/>
+        <w:rPr>
+          <w:rFonts w:eastAsia="Times New Roman" w:cstheme="minorHAnsi"/>
+          <w:color w:val="333333"/>
+        </w:rPr>
+      </w:pPr>
+    </w:p>
+    <w:p>
+      <w:pPr>
+        <w:jc w:val="both"/>
+        <w:rPr>
+          <w:rFonts w:eastAsia="Times New Roman" w:cstheme="minorHAnsi"/>
+          <w:color w:val="333333"/>
+        </w:rPr>
+      </w:pPr>
+    </w:p>
+    <w:p>
+      <w:pPr>
+        <w:jc w:val="both"/>
+        <w:rPr>
+          <w:rFonts w:eastAsia="Times New Roman" w:cstheme="minorHAnsi"/>
+          <w:color w:val="333333"/>
+        </w:rPr>
+      </w:pPr>
+    </w:p>
+    <w:p>
+      <w:pPr>
+        <w:jc w:val="both"/>
+        <w:rPr>
+          <w:rFonts w:eastAsia="Times New Roman" w:cstheme="minorHAnsi"/>
+          <w:color w:val="333333"/>
+        </w:rPr>
+      </w:pPr>
+    </w:p>
+    <w:p>
+      <w:pPr>
+        <w:jc w:val="both"/>
+        <w:rPr>
+          <w:rFonts w:eastAsia="Times New Roman" w:cstheme="minorHAnsi"/>
+          <w:color w:val="333333"/>
+        </w:rPr>
+      </w:pPr>
+    </w:p>
+    <w:p>
+      <w:pPr>
+        <w:jc w:val="both"/>
+        <w:rPr>
+          <w:rFonts w:eastAsia="Times New Roman" w:cstheme="minorHAnsi"/>
+          <w:color w:val="333333"/>
+        </w:rPr>
+      </w:pPr>
+    </w:p>
+    <w:p>
+      <w:pPr>
+        <w:jc w:val="both"/>
+        <w:rPr>
+          <w:rFonts w:eastAsia="Times New Roman" w:cstheme="minorHAnsi"/>
+          <w:color w:val="333333"/>
+        </w:rPr>
+      </w:pPr>
+    </w:p>
+    <w:p>
+      <w:pPr>
+        <w:jc w:val="both"/>
+        <w:rPr>
+          <w:rFonts w:eastAsia="Times New Roman" w:cstheme="minorHAnsi"/>
+          <w:color w:val="333333"/>
+        </w:rPr>
+      </w:pPr>
+    </w:p>
+    <w:p>
+      <w:pPr>
+        <w:jc w:val="both"/>
+        <w:rPr>
+          <w:rFonts w:eastAsia="Times New Roman" w:cstheme="minorHAnsi"/>
+          <w:color w:val="333333"/>
+        </w:rPr>
+      </w:pPr>
+    </w:p>
+    <w:p>
+      <w:pPr>
+        <w:jc w:val="both"/>
+        <w:rPr>
+          <w:rFonts w:eastAsia="Times New Roman" w:cstheme="minorHAnsi"/>
+          <w:color w:val="333333"/>
+        </w:rPr>
+      </w:pPr>
+    </w:p>
+    <w:p>
+      <w:pPr>
+        <w:jc w:val="both"/>
+        <w:rPr>
+          <w:rFonts w:eastAsia="Times New Roman" w:cstheme="minorHAnsi"/>
+          <w:color w:val="333333"/>
+        </w:rPr>
+      </w:pPr>
+    </w:p>
+    <w:p>
+      <w:pPr>
+        <w:jc w:val="both"/>
+        <w:rPr>
+          <w:rFonts w:eastAsia="Times New Roman" w:cstheme="minorHAnsi"/>
+          <w:color w:val="333333"/>
+        </w:rPr>
+      </w:pPr>
+    </w:p>
+    <w:p>
+      <w:pPr>
+        <w:jc w:val="both"/>
+        <w:rPr>
+          <w:rFonts w:eastAsia="Times New Roman" w:cstheme="minorHAnsi"/>
+          <w:color w:val="333333"/>
+        </w:rPr>
+      </w:pPr>
+    </w:p>
+    <w:p>
+      <w:pPr>
+        <w:jc w:val="both"/>
+        <w:rPr>
+          <w:rFonts w:eastAsia="Times New Roman" w:cstheme="minorHAnsi"/>
+          <w:color w:val="333333"/>
+        </w:rPr>
+      </w:pPr>
+    </w:p>
+    <w:p>
+      <w:pPr>
+        <w:jc w:val="both"/>
+        <w:rPr>
+          <w:rFonts w:eastAsia="Times New Roman" w:cstheme="minorHAnsi"/>
+          <w:color w:val="333333"/>
+        </w:rPr>
+      </w:pPr>
+    </w:p>
+    <w:p>
+      <w:pPr>
+        <w:pStyle w:val="Ttulo1"/>
+        <w:numPr>
+          <w:ilvl w:val="1"/>
+          <w:numId w:val="1"/>
+        </w:numPr>
+      </w:pPr>
+      <w:r>
+        <w:lastRenderedPageBreak/>
+        <w:t>Procesos de calidad en el proyecto</w:t>
+      </w:r>
+    </w:p>
+    <w:p/>
+    <w:tbl>
+      <w:tblPr>
+        <w:tblStyle w:val="Tablaconcuadrcula"/>
+        <w:tblW w:w="0" w:type="auto"/>
+        <w:tblLook w:val="04A0" w:firstRow="1" w:lastRow="0" w:firstColumn="1" w:lastColumn="0" w:noHBand="0" w:noVBand="1"/>
+      </w:tblPr>
+      <w:tblGrid>
+        <w:gridCol w:w="5275"/>
+        <w:gridCol w:w="3229"/>
+      </w:tblGrid>
+      <w:tr>
+        <w:tc>
+          <w:tcPr>
+            <w:tcW w:w="5665" w:type="dxa"/>
+            <w:tcBorders>
+              <w:top w:val="nil"/>
+              <w:left w:val="nil"/>
+              <w:bottom w:val="nil"/>
+              <w:right w:val="nil"/>
+            </w:tcBorders>
+          </w:tcPr>
+          <w:p>
+            <w:pPr>
+              <w:jc w:val="center"/>
+            </w:pPr>
+            <w:r>
+              <w:object w:dxaOrig="5592" w:dyaOrig="1368" w14:anchorId="000FF718">
+                <v:shape id="_x0000_i1052" type="#_x0000_t75" style="width:239.05pt;height:58.5pt" o:ole="">
+                  <v:imagedata r:id="rId56" o:title=""/>
+                </v:shape>
+                <o:OLEObject Type="Embed" ProgID="PBrush" ShapeID="_x0000_i1052" DrawAspect="Content" ObjectID="_1647941689" r:id="rId57"/>
+              </w:object>
+            </w:r>
+          </w:p>
+        </w:tc>
+        <w:tc>
+          <w:tcPr>
+            <w:tcW w:w="2829" w:type="dxa"/>
+            <w:vMerge w:val="restart"/>
+            <w:tcBorders>
+              <w:top w:val="nil"/>
+              <w:left w:val="nil"/>
+              <w:bottom w:val="nil"/>
+              <w:right w:val="nil"/>
+            </w:tcBorders>
+          </w:tcPr>
+          <w:p>
+            <w:pPr>
+              <w:jc w:val="center"/>
+            </w:pPr>
+            <w:r>
+              <w:object w:dxaOrig="3012" w:dyaOrig="6265" w14:anchorId="7B32E92B">
+                <v:shape id="_x0000_i1066" type="#_x0000_t75" style="width:150.6pt;height:313.25pt" o:ole="">
+                  <v:imagedata r:id="rId58" o:title=""/>
+                </v:shape>
+                <o:OLEObject Type="Embed" ProgID="PBrush" ShapeID="_x0000_i1066" DrawAspect="Content" ObjectID="_1647941690" r:id="rId59"/>
+              </w:object>
+            </w:r>
+          </w:p>
+        </w:tc>
+      </w:tr>
+      <w:tr>
+        <w:tc>
+          <w:tcPr>
+            <w:tcW w:w="5665" w:type="dxa"/>
+            <w:tcBorders>
+              <w:top w:val="nil"/>
+              <w:left w:val="nil"/>
+              <w:bottom w:val="nil"/>
+              <w:right w:val="nil"/>
+            </w:tcBorders>
+          </w:tcPr>
+          <w:p>
+            <w:pPr>
+              <w:spacing w:after="160" w:line="259" w:lineRule="auto"/>
+              <w:jc w:val="both"/>
+              <w:rPr>
+                <w:rFonts w:eastAsia="Times New Roman" w:cstheme="minorHAnsi"/>
+                <w:color w:val="333333"/>
+              </w:rPr>
+            </w:pPr>
+            <w:r>
+              <w:rPr>
+                <w:rFonts w:eastAsia="Times New Roman" w:cstheme="minorHAnsi"/>
+                <w:b/>
+                <w:color w:val="333333"/>
+              </w:rPr>
+              <w:t>Planificación de calidad</w:t>
+            </w:r>
+            <w:r>
+              <w:rPr>
+                <w:rFonts w:eastAsia="Times New Roman" w:cstheme="minorHAnsi"/>
+                <w:color w:val="333333"/>
+              </w:rPr>
+              <w:t>:</w:t>
+            </w:r>
+          </w:p>
+          <w:p>
+            <w:pPr>
+              <w:pStyle w:val="Prrafodelista"/>
+              <w:numPr>
+                <w:ilvl w:val="0"/>
+                <w:numId w:val="50"/>
+              </w:numPr>
+              <w:jc w:val="both"/>
+              <w:rPr>
+                <w:rFonts w:eastAsia="Times New Roman" w:cstheme="minorHAnsi"/>
+                <w:color w:val="333333"/>
+              </w:rPr>
+            </w:pPr>
+            <w:r>
+              <w:rPr>
+                <w:rFonts w:eastAsia="Times New Roman" w:cstheme="minorHAnsi"/>
+                <w:color w:val="333333"/>
+              </w:rPr>
+              <w:t>Encontrar estándares de calidad para el producto y la gestión del proyecto.</w:t>
+            </w:r>
+          </w:p>
+          <w:p>
+            <w:pPr>
+              <w:pStyle w:val="Prrafodelista"/>
+              <w:numPr>
+                <w:ilvl w:val="0"/>
+                <w:numId w:val="48"/>
+              </w:numPr>
+              <w:jc w:val="both"/>
+              <w:rPr>
+                <w:rFonts w:eastAsia="Times New Roman" w:cstheme="minorHAnsi"/>
+                <w:color w:val="333333"/>
+              </w:rPr>
+            </w:pPr>
+            <w:r>
+              <w:rPr>
+                <w:rFonts w:eastAsia="Times New Roman" w:cstheme="minorHAnsi"/>
+                <w:color w:val="333333"/>
+              </w:rPr>
+              <w:t>Crear estándares específicos para el proyecto</w:t>
+            </w:r>
+          </w:p>
+          <w:p>
+            <w:pPr>
+              <w:pStyle w:val="Prrafodelista"/>
+              <w:numPr>
+                <w:ilvl w:val="0"/>
+                <w:numId w:val="48"/>
+              </w:numPr>
+              <w:jc w:val="both"/>
+              <w:rPr>
+                <w:rFonts w:eastAsia="Times New Roman" w:cstheme="minorHAnsi"/>
+                <w:color w:val="333333"/>
+              </w:rPr>
+            </w:pPr>
+            <w:r>
+              <w:rPr>
+                <w:rFonts w:eastAsia="Times New Roman" w:cstheme="minorHAnsi"/>
+                <w:color w:val="333333"/>
+              </w:rPr>
+              <w:t>Determinar el trabajo a desarrollar</w:t>
+            </w:r>
+          </w:p>
+          <w:p>
+            <w:pPr>
+              <w:pStyle w:val="Prrafodelista"/>
+              <w:numPr>
+                <w:ilvl w:val="0"/>
+                <w:numId w:val="48"/>
+              </w:numPr>
+              <w:jc w:val="both"/>
+              <w:rPr>
+                <w:rFonts w:eastAsia="Times New Roman" w:cstheme="minorHAnsi"/>
+                <w:color w:val="333333"/>
+              </w:rPr>
+            </w:pPr>
+            <w:r>
+              <w:rPr>
+                <w:rFonts w:eastAsia="Times New Roman" w:cstheme="minorHAnsi"/>
+                <w:color w:val="333333"/>
+              </w:rPr>
+              <w:t>Determinar cómo se medirán los productos y actividades</w:t>
+            </w:r>
+          </w:p>
+          <w:p>
+            <w:pPr>
+              <w:pStyle w:val="Prrafodelista"/>
+              <w:numPr>
+                <w:ilvl w:val="0"/>
+                <w:numId w:val="48"/>
+              </w:numPr>
+              <w:jc w:val="both"/>
+              <w:rPr>
+                <w:rFonts w:ascii="Calibri" w:hAnsi="Calibri" w:cs="Calibri"/>
+                <w:color w:val="000000"/>
+                <w:sz w:val="23"/>
+                <w:szCs w:val="23"/>
+              </w:rPr>
+            </w:pPr>
+            <w:r>
+              <w:rPr>
+                <w:rFonts w:eastAsia="Times New Roman" w:cstheme="minorHAnsi"/>
+                <w:color w:val="333333"/>
+              </w:rPr>
+              <w:t>Balancear las necesidades de calidad con el alcance, coste , tiempo y satisfacción</w:t>
+            </w:r>
+          </w:p>
+        </w:tc>
+        <w:tc>
+          <w:tcPr>
+            <w:tcW w:w="2829" w:type="dxa"/>
+            <w:vMerge/>
+            <w:tcBorders>
+              <w:top w:val="nil"/>
+              <w:left w:val="nil"/>
+              <w:bottom w:val="nil"/>
+              <w:right w:val="nil"/>
+            </w:tcBorders>
+          </w:tcPr>
+          <w:p>
+            <w:pPr>
+              <w:jc w:val="center"/>
+            </w:pPr>
+          </w:p>
+        </w:tc>
+      </w:tr>
+      <w:tr>
+        <w:tc>
+          <w:tcPr>
+            <w:tcW w:w="5665" w:type="dxa"/>
+            <w:tcBorders>
+              <w:top w:val="nil"/>
+              <w:left w:val="nil"/>
+              <w:bottom w:val="nil"/>
+              <w:right w:val="nil"/>
+            </w:tcBorders>
+          </w:tcPr>
+          <w:p>
+            <w:pPr>
+              <w:spacing w:after="160" w:line="259" w:lineRule="auto"/>
+              <w:jc w:val="both"/>
+              <w:rPr>
+                <w:rFonts w:eastAsia="Times New Roman" w:cstheme="minorHAnsi"/>
+                <w:b/>
+                <w:color w:val="333333"/>
+              </w:rPr>
+            </w:pPr>
+            <w:r>
+              <w:rPr>
+                <w:rFonts w:eastAsia="Times New Roman" w:cstheme="minorHAnsi"/>
+                <w:b/>
+                <w:color w:val="333333"/>
+              </w:rPr>
+              <w:t>Realizar Aseguramiento de Calidad</w:t>
+            </w:r>
+            <w:r>
+              <w:rPr>
+                <w:rFonts w:eastAsia="Times New Roman" w:cstheme="minorHAnsi"/>
+                <w:color w:val="333333"/>
+              </w:rPr>
+              <w:t>:</w:t>
+            </w:r>
+          </w:p>
+          <w:p>
+            <w:pPr>
+              <w:pStyle w:val="Prrafodelista"/>
+              <w:numPr>
+                <w:ilvl w:val="0"/>
+                <w:numId w:val="50"/>
+              </w:numPr>
+              <w:jc w:val="both"/>
+              <w:rPr>
+                <w:rFonts w:eastAsia="Times New Roman" w:cstheme="minorHAnsi"/>
+                <w:color w:val="333333"/>
+              </w:rPr>
+            </w:pPr>
+            <w:r>
+              <w:rPr>
+                <w:rFonts w:eastAsia="Times New Roman" w:cstheme="minorHAnsi"/>
+                <w:color w:val="333333"/>
+              </w:rPr>
+              <w:t>Auditar los resultados obtenidos</w:t>
+            </w:r>
+          </w:p>
+          <w:p>
+            <w:pPr>
+              <w:pStyle w:val="Prrafodelista"/>
+              <w:numPr>
+                <w:ilvl w:val="0"/>
+                <w:numId w:val="50"/>
+              </w:numPr>
+              <w:jc w:val="both"/>
+              <w:rPr>
+                <w:rFonts w:eastAsia="Times New Roman" w:cstheme="minorHAnsi"/>
+                <w:color w:val="333333"/>
+              </w:rPr>
+            </w:pPr>
+            <w:r>
+              <w:rPr>
+                <w:rFonts w:eastAsia="Times New Roman" w:cstheme="minorHAnsi"/>
+                <w:color w:val="333333"/>
+              </w:rPr>
+              <w:t>Determinar si el proyecto cumple con las políticas y procesos de la organización</w:t>
+            </w:r>
+          </w:p>
+          <w:p>
+            <w:pPr>
+              <w:pStyle w:val="Prrafodelista"/>
+              <w:numPr>
+                <w:ilvl w:val="0"/>
+                <w:numId w:val="50"/>
+              </w:numPr>
+              <w:jc w:val="both"/>
+              <w:rPr>
+                <w:rFonts w:eastAsia="Times New Roman" w:cstheme="minorHAnsi"/>
+                <w:color w:val="333333"/>
+              </w:rPr>
+            </w:pPr>
+            <w:r>
+              <w:rPr>
+                <w:rFonts w:eastAsia="Times New Roman" w:cstheme="minorHAnsi"/>
+                <w:color w:val="333333"/>
+              </w:rPr>
+              <w:t>Identificar las oportunidades de mejora</w:t>
+            </w:r>
+          </w:p>
+          <w:p>
+            <w:pPr>
+              <w:pStyle w:val="Prrafodelista"/>
+              <w:numPr>
+                <w:ilvl w:val="0"/>
+                <w:numId w:val="50"/>
+              </w:numPr>
+              <w:jc w:val="both"/>
+              <w:rPr>
+                <w:rFonts w:eastAsia="Times New Roman" w:cstheme="minorHAnsi"/>
+                <w:color w:val="333333"/>
+              </w:rPr>
+            </w:pPr>
+            <w:r>
+              <w:rPr>
+                <w:rFonts w:eastAsia="Times New Roman" w:cstheme="minorHAnsi"/>
+                <w:color w:val="333333"/>
+              </w:rPr>
+              <w:t>Recomendar cambios y acciones correctoras</w:t>
+            </w:r>
+          </w:p>
+          <w:p>
+            <w:pPr>
+              <w:jc w:val="both"/>
+            </w:pPr>
+          </w:p>
+        </w:tc>
+        <w:tc>
+          <w:tcPr>
+            <w:tcW w:w="2829" w:type="dxa"/>
+            <w:vMerge/>
+            <w:tcBorders>
+              <w:top w:val="nil"/>
+              <w:left w:val="nil"/>
+              <w:bottom w:val="nil"/>
+              <w:right w:val="nil"/>
+            </w:tcBorders>
+          </w:tcPr>
+          <w:p>
+            <w:pPr>
+              <w:jc w:val="center"/>
+            </w:pPr>
+          </w:p>
+        </w:tc>
+      </w:tr>
+      <w:tr>
+        <w:tc>
+          <w:tcPr>
+            <w:tcW w:w="5665" w:type="dxa"/>
+            <w:tcBorders>
+              <w:top w:val="nil"/>
+              <w:left w:val="nil"/>
+              <w:bottom w:val="nil"/>
+              <w:right w:val="nil"/>
+            </w:tcBorders>
+          </w:tcPr>
+          <w:p>
+            <w:pPr>
+              <w:spacing w:after="160" w:line="259" w:lineRule="auto"/>
+              <w:jc w:val="both"/>
+              <w:rPr>
+                <w:rFonts w:eastAsia="Times New Roman" w:cstheme="minorHAnsi"/>
+                <w:b/>
+                <w:color w:val="333333"/>
+              </w:rPr>
+            </w:pPr>
+            <w:r>
+              <w:rPr>
+                <w:rFonts w:eastAsia="Times New Roman" w:cstheme="minorHAnsi"/>
+                <w:b/>
+                <w:color w:val="333333"/>
+              </w:rPr>
+              <w:t>Realizar Control de Calidad</w:t>
+            </w:r>
+            <w:r>
+              <w:rPr>
+                <w:rFonts w:eastAsia="Times New Roman" w:cstheme="minorHAnsi"/>
+                <w:color w:val="333333"/>
+              </w:rPr>
+              <w:t>:</w:t>
+            </w:r>
+          </w:p>
+          <w:p>
+            <w:pPr>
+              <w:pStyle w:val="Prrafodelista"/>
+              <w:numPr>
+                <w:ilvl w:val="0"/>
+                <w:numId w:val="50"/>
+              </w:numPr>
+              <w:jc w:val="both"/>
+              <w:rPr>
+                <w:rFonts w:ascii="Times New Roman" w:hAnsi="Times New Roman" w:cs="Times New Roman"/>
+                <w:color w:val="000000"/>
+                <w:sz w:val="24"/>
+                <w:szCs w:val="24"/>
+              </w:rPr>
+            </w:pPr>
+            <w:r>
+              <w:rPr>
+                <w:rFonts w:eastAsia="Times New Roman" w:cstheme="minorHAnsi"/>
+                <w:color w:val="333333"/>
+              </w:rPr>
+              <w:t>Medir los resultados según los estándares</w:t>
+            </w:r>
+          </w:p>
+        </w:tc>
+        <w:tc>
+          <w:tcPr>
+            <w:tcW w:w="2829" w:type="dxa"/>
+            <w:vMerge/>
+            <w:tcBorders>
+              <w:top w:val="nil"/>
+              <w:left w:val="nil"/>
+              <w:bottom w:val="nil"/>
+              <w:right w:val="nil"/>
+            </w:tcBorders>
+          </w:tcPr>
+          <w:p>
+            <w:pPr>
+              <w:jc w:val="center"/>
+            </w:pPr>
+          </w:p>
+        </w:tc>
+      </w:tr>
+    </w:tbl>
+    <w:p>
+      <w:pPr>
+        <w:jc w:val="both"/>
+        <w:rPr>
+          <w:rFonts w:eastAsia="Times New Roman" w:cstheme="minorHAnsi"/>
+          <w:color w:val="333333"/>
+        </w:rPr>
+      </w:pPr>
+    </w:p>
+    <w:p>
+      <w:pPr>
+        <w:jc w:val="both"/>
+        <w:rPr>
+          <w:rFonts w:eastAsia="Times New Roman" w:cstheme="minorHAnsi"/>
+          <w:color w:val="333333"/>
+        </w:rPr>
+      </w:pPr>
+    </w:p>
+    <w:p>
+      <w:pPr>
+        <w:jc w:val="center"/>
+        <w:rPr>
+          <w:rFonts w:eastAsia="Times New Roman" w:cstheme="minorHAnsi"/>
+          <w:b/>
+          <w:color w:val="FF0000"/>
+        </w:rPr>
+      </w:pPr>
+      <w:r>
+        <w:rPr>
+          <w:rFonts w:eastAsia="Times New Roman" w:cstheme="minorHAnsi"/>
+          <w:b/>
+          <w:color w:val="FF0000"/>
+        </w:rPr>
+        <w:t xml:space="preserve">EXPLICACIÓN </w:t>
+      </w:r>
+      <w:r>
+        <w:rPr>
+          <w:rFonts w:eastAsia="Times New Roman" w:cstheme="minorHAnsi"/>
+          <w:b/>
+          <w:color w:val="FF0000"/>
+        </w:rPr>
+        <w:t>DE LA GESTIÓN DE CALIDAD EN ESTE PROYECTO. LO HE SACADO DE LA ASIGNATURA “GESTIÓN DE PROYECTOS” SESIÓN 9 Y 11</w:t>
+      </w:r>
     </w:p>
     <w:p>
       <w:pPr>
@@ -23491,7 +25011,7 @@
           <w:rPr>
             <w:noProof/>
           </w:rPr>
-          <w:t>6</w:t>
+          <w:t>5</w:t>
         </w:r>
         <w:r>
           <w:fldChar w:fldCharType="end"/>
@@ -25927,6 +27447,119 @@
     </w:lvl>
   </w:abstractNum>
   <w:abstractNum w:abstractNumId="21" w15:restartNumberingAfterBreak="0">
+    <w:nsid w:val="3BF85803"/>
+    <w:multiLevelType w:val="hybridMultilevel"/>
+    <w:tmpl w:val="4A4465EA"/>
+    <w:lvl w:ilvl="0" w:tplc="0C0A0001">
+      <w:start w:val="1"/>
+      <w:numFmt w:val="bullet"/>
+      <w:lvlText w:val=""/>
+      <w:lvlJc w:val="left"/>
+      <w:pPr>
+        <w:ind w:left="720" w:hanging="360"/>
+      </w:pPr>
+      <w:rPr>
+        <w:rFonts w:ascii="Symbol" w:hAnsi="Symbol" w:hint="default"/>
+      </w:rPr>
+    </w:lvl>
+    <w:lvl w:ilvl="1" w:tplc="0C0A0003" w:tentative="1">
+      <w:start w:val="1"/>
+      <w:numFmt w:val="bullet"/>
+      <w:lvlText w:val="o"/>
+      <w:lvlJc w:val="left"/>
+      <w:pPr>
+        <w:ind w:left="1440" w:hanging="360"/>
+      </w:pPr>
+      <w:rPr>
+        <w:rFonts w:ascii="Courier New" w:hAnsi="Courier New" w:cs="Courier New" w:hint="default"/>
+      </w:rPr>
+    </w:lvl>
+    <w:lvl w:ilvl="2" w:tplc="0C0A0005" w:tentative="1">
+      <w:start w:val="1"/>
+      <w:numFmt w:val="bullet"/>
+      <w:lvlText w:val=""/>
+      <w:lvlJc w:val="left"/>
+      <w:pPr>
+        <w:ind w:left="2160" w:hanging="360"/>
+      </w:pPr>
+      <w:rPr>
+        <w:rFonts w:ascii="Wingdings" w:hAnsi="Wingdings" w:hint="default"/>
+      </w:rPr>
+    </w:lvl>
+    <w:lvl w:ilvl="3" w:tplc="0C0A0001" w:tentative="1">
+      <w:start w:val="1"/>
+      <w:numFmt w:val="bullet"/>
+      <w:lvlText w:val=""/>
+      <w:lvlJc w:val="left"/>
+      <w:pPr>
+        <w:ind w:left="2880" w:hanging="360"/>
+      </w:pPr>
+      <w:rPr>
+        <w:rFonts w:ascii="Symbol" w:hAnsi="Symbol" w:hint="default"/>
+      </w:rPr>
+    </w:lvl>
+    <w:lvl w:ilvl="4" w:tplc="0C0A0003" w:tentative="1">
+      <w:start w:val="1"/>
+      <w:numFmt w:val="bullet"/>
+      <w:lvlText w:val="o"/>
+      <w:lvlJc w:val="left"/>
+      <w:pPr>
+        <w:ind w:left="3600" w:hanging="360"/>
+      </w:pPr>
+      <w:rPr>
+        <w:rFonts w:ascii="Courier New" w:hAnsi="Courier New" w:cs="Courier New" w:hint="default"/>
+      </w:rPr>
+    </w:lvl>
+    <w:lvl w:ilvl="5" w:tplc="0C0A0005" w:tentative="1">
+      <w:start w:val="1"/>
+      <w:numFmt w:val="bullet"/>
+      <w:lvlText w:val=""/>
+      <w:lvlJc w:val="left"/>
+      <w:pPr>
+        <w:ind w:left="4320" w:hanging="360"/>
+      </w:pPr>
+      <w:rPr>
+        <w:rFonts w:ascii="Wingdings" w:hAnsi="Wingdings" w:hint="default"/>
+      </w:rPr>
+    </w:lvl>
+    <w:lvl w:ilvl="6" w:tplc="0C0A0001" w:tentative="1">
+      <w:start w:val="1"/>
+      <w:numFmt w:val="bullet"/>
+      <w:lvlText w:val=""/>
+      <w:lvlJc w:val="left"/>
+      <w:pPr>
+        <w:ind w:left="5040" w:hanging="360"/>
+      </w:pPr>
+      <w:rPr>
+        <w:rFonts w:ascii="Symbol" w:hAnsi="Symbol" w:hint="default"/>
+      </w:rPr>
+    </w:lvl>
+    <w:lvl w:ilvl="7" w:tplc="0C0A0003" w:tentative="1">
+      <w:start w:val="1"/>
+      <w:numFmt w:val="bullet"/>
+      <w:lvlText w:val="o"/>
+      <w:lvlJc w:val="left"/>
+      <w:pPr>
+        <w:ind w:left="5760" w:hanging="360"/>
+      </w:pPr>
+      <w:rPr>
+        <w:rFonts w:ascii="Courier New" w:hAnsi="Courier New" w:cs="Courier New" w:hint="default"/>
+      </w:rPr>
+    </w:lvl>
+    <w:lvl w:ilvl="8" w:tplc="0C0A0005" w:tentative="1">
+      <w:start w:val="1"/>
+      <w:numFmt w:val="bullet"/>
+      <w:lvlText w:val=""/>
+      <w:lvlJc w:val="left"/>
+      <w:pPr>
+        <w:ind w:left="6480" w:hanging="360"/>
+      </w:pPr>
+      <w:rPr>
+        <w:rFonts w:ascii="Wingdings" w:hAnsi="Wingdings" w:hint="default"/>
+      </w:rPr>
+    </w:lvl>
+  </w:abstractNum>
+  <w:abstractNum w:abstractNumId="22" w15:restartNumberingAfterBreak="0">
     <w:nsid w:val="3F2D70AD"/>
     <w:multiLevelType w:val="hybridMultilevel"/>
     <w:tmpl w:val="E1D41C06"/>
@@ -26066,7 +27699,7 @@
       </w:rPr>
     </w:lvl>
   </w:abstractNum>
-  <w:abstractNum w:abstractNumId="22" w15:restartNumberingAfterBreak="0">
+  <w:abstractNum w:abstractNumId="23" w15:restartNumberingAfterBreak="0">
     <w:nsid w:val="47443F57"/>
     <w:multiLevelType w:val="hybridMultilevel"/>
     <w:tmpl w:val="504CF168"/>
@@ -26179,7 +27812,7 @@
       </w:rPr>
     </w:lvl>
   </w:abstractNum>
-  <w:abstractNum w:abstractNumId="23" w15:restartNumberingAfterBreak="0">
+  <w:abstractNum w:abstractNumId="24" w15:restartNumberingAfterBreak="0">
     <w:nsid w:val="47AF44E4"/>
     <w:multiLevelType w:val="multilevel"/>
     <w:tmpl w:val="207826FA"/>
@@ -26328,7 +27961,7 @@
       </w:rPr>
     </w:lvl>
   </w:abstractNum>
-  <w:abstractNum w:abstractNumId="24" w15:restartNumberingAfterBreak="0">
+  <w:abstractNum w:abstractNumId="25" w15:restartNumberingAfterBreak="0">
     <w:nsid w:val="4961441D"/>
     <w:multiLevelType w:val="multilevel"/>
     <w:tmpl w:val="8954E96E"/>
@@ -26477,7 +28110,7 @@
       </w:rPr>
     </w:lvl>
   </w:abstractNum>
-  <w:abstractNum w:abstractNumId="25" w15:restartNumberingAfterBreak="0">
+  <w:abstractNum w:abstractNumId="26" w15:restartNumberingAfterBreak="0">
     <w:nsid w:val="4A060955"/>
     <w:multiLevelType w:val="hybridMultilevel"/>
     <w:tmpl w:val="5CAEFFD0"/>
@@ -26590,7 +28223,7 @@
       </w:rPr>
     </w:lvl>
   </w:abstractNum>
-  <w:abstractNum w:abstractNumId="26" w15:restartNumberingAfterBreak="0">
+  <w:abstractNum w:abstractNumId="27" w15:restartNumberingAfterBreak="0">
     <w:nsid w:val="4C384DB8"/>
     <w:multiLevelType w:val="hybridMultilevel"/>
     <w:tmpl w:val="C314873C"/>
@@ -26703,7 +28336,7 @@
       </w:rPr>
     </w:lvl>
   </w:abstractNum>
-  <w:abstractNum w:abstractNumId="27" w15:restartNumberingAfterBreak="0">
+  <w:abstractNum w:abstractNumId="28" w15:restartNumberingAfterBreak="0">
     <w:nsid w:val="4C7617D8"/>
     <w:multiLevelType w:val="hybridMultilevel"/>
     <w:tmpl w:val="CBE6B9F2"/>
@@ -26816,7 +28449,120 @@
       </w:rPr>
     </w:lvl>
   </w:abstractNum>
-  <w:abstractNum w:abstractNumId="28" w15:restartNumberingAfterBreak="0">
+  <w:abstractNum w:abstractNumId="29" w15:restartNumberingAfterBreak="0">
+    <w:nsid w:val="4C8A1EBB"/>
+    <w:multiLevelType w:val="hybridMultilevel"/>
+    <w:tmpl w:val="52609984"/>
+    <w:lvl w:ilvl="0" w:tplc="0C0A0001">
+      <w:start w:val="1"/>
+      <w:numFmt w:val="bullet"/>
+      <w:lvlText w:val=""/>
+      <w:lvlJc w:val="left"/>
+      <w:pPr>
+        <w:ind w:left="720" w:hanging="360"/>
+      </w:pPr>
+      <w:rPr>
+        <w:rFonts w:ascii="Symbol" w:hAnsi="Symbol" w:hint="default"/>
+      </w:rPr>
+    </w:lvl>
+    <w:lvl w:ilvl="1" w:tplc="0C0A0003" w:tentative="1">
+      <w:start w:val="1"/>
+      <w:numFmt w:val="bullet"/>
+      <w:lvlText w:val="o"/>
+      <w:lvlJc w:val="left"/>
+      <w:pPr>
+        <w:ind w:left="1440" w:hanging="360"/>
+      </w:pPr>
+      <w:rPr>
+        <w:rFonts w:ascii="Courier New" w:hAnsi="Courier New" w:cs="Courier New" w:hint="default"/>
+      </w:rPr>
+    </w:lvl>
+    <w:lvl w:ilvl="2" w:tplc="0C0A0005" w:tentative="1">
+      <w:start w:val="1"/>
+      <w:numFmt w:val="bullet"/>
+      <w:lvlText w:val=""/>
+      <w:lvlJc w:val="left"/>
+      <w:pPr>
+        <w:ind w:left="2160" w:hanging="360"/>
+      </w:pPr>
+      <w:rPr>
+        <w:rFonts w:ascii="Wingdings" w:hAnsi="Wingdings" w:hint="default"/>
+      </w:rPr>
+    </w:lvl>
+    <w:lvl w:ilvl="3" w:tplc="0C0A0001" w:tentative="1">
+      <w:start w:val="1"/>
+      <w:numFmt w:val="bullet"/>
+      <w:lvlText w:val=""/>
+      <w:lvlJc w:val="left"/>
+      <w:pPr>
+        <w:ind w:left="2880" w:hanging="360"/>
+      </w:pPr>
+      <w:rPr>
+        <w:rFonts w:ascii="Symbol" w:hAnsi="Symbol" w:hint="default"/>
+      </w:rPr>
+    </w:lvl>
+    <w:lvl w:ilvl="4" w:tplc="0C0A0003" w:tentative="1">
+      <w:start w:val="1"/>
+      <w:numFmt w:val="bullet"/>
+      <w:lvlText w:val="o"/>
+      <w:lvlJc w:val="left"/>
+      <w:pPr>
+        <w:ind w:left="3600" w:hanging="360"/>
+      </w:pPr>
+      <w:rPr>
+        <w:rFonts w:ascii="Courier New" w:hAnsi="Courier New" w:cs="Courier New" w:hint="default"/>
+      </w:rPr>
+    </w:lvl>
+    <w:lvl w:ilvl="5" w:tplc="0C0A0005" w:tentative="1">
+      <w:start w:val="1"/>
+      <w:numFmt w:val="bullet"/>
+      <w:lvlText w:val=""/>
+      <w:lvlJc w:val="left"/>
+      <w:pPr>
+        <w:ind w:left="4320" w:hanging="360"/>
+      </w:pPr>
+      <w:rPr>
+        <w:rFonts w:ascii="Wingdings" w:hAnsi="Wingdings" w:hint="default"/>
+      </w:rPr>
+    </w:lvl>
+    <w:lvl w:ilvl="6" w:tplc="0C0A0001" w:tentative="1">
+      <w:start w:val="1"/>
+      <w:numFmt w:val="bullet"/>
+      <w:lvlText w:val=""/>
+      <w:lvlJc w:val="left"/>
+      <w:pPr>
+        <w:ind w:left="5040" w:hanging="360"/>
+      </w:pPr>
+      <w:rPr>
+        <w:rFonts w:ascii="Symbol" w:hAnsi="Symbol" w:hint="default"/>
+      </w:rPr>
+    </w:lvl>
+    <w:lvl w:ilvl="7" w:tplc="0C0A0003" w:tentative="1">
+      <w:start w:val="1"/>
+      <w:numFmt w:val="bullet"/>
+      <w:lvlText w:val="o"/>
+      <w:lvlJc w:val="left"/>
+      <w:pPr>
+        <w:ind w:left="5760" w:hanging="360"/>
+      </w:pPr>
+      <w:rPr>
+        <w:rFonts w:ascii="Courier New" w:hAnsi="Courier New" w:cs="Courier New" w:hint="default"/>
+      </w:rPr>
+    </w:lvl>
+    <w:lvl w:ilvl="8" w:tplc="0C0A0005" w:tentative="1">
+      <w:start w:val="1"/>
+      <w:numFmt w:val="bullet"/>
+      <w:lvlText w:val=""/>
+      <w:lvlJc w:val="left"/>
+      <w:pPr>
+        <w:ind w:left="6480" w:hanging="360"/>
+      </w:pPr>
+      <w:rPr>
+        <w:rFonts w:ascii="Wingdings" w:hAnsi="Wingdings" w:hint="default"/>
+      </w:rPr>
+    </w:lvl>
+  </w:abstractNum>
+  <w:abstractNum w:abstractNumId="30" w15:restartNumberingAfterBreak="0">
     <w:nsid w:val="4F355BF2"/>
     <w:multiLevelType w:val="hybridMultilevel"/>
     <w:tmpl w:val="59AEE438"/>
@@ -26902,7 +28648,7 @@
       </w:pPr>
     </w:lvl>
   </w:abstractNum>
-  <w:abstractNum w:abstractNumId="29" w15:restartNumberingAfterBreak="0">
+  <w:abstractNum w:abstractNumId="31" w15:restartNumberingAfterBreak="0">
     <w:nsid w:val="51876087"/>
     <w:multiLevelType w:val="hybridMultilevel"/>
     <w:tmpl w:val="8E7E1272"/>
@@ -27015,7 +28761,7 @@
       </w:rPr>
     </w:lvl>
   </w:abstractNum>
-  <w:abstractNum w:abstractNumId="30" w15:restartNumberingAfterBreak="0">
+  <w:abstractNum w:abstractNumId="32" w15:restartNumberingAfterBreak="0">
     <w:nsid w:val="56EC6180"/>
     <w:multiLevelType w:val="hybridMultilevel"/>
     <w:tmpl w:val="625031D4"/>
@@ -27128,7 +28874,7 @@
       </w:rPr>
     </w:lvl>
   </w:abstractNum>
-  <w:abstractNum w:abstractNumId="31" w15:restartNumberingAfterBreak="0">
+  <w:abstractNum w:abstractNumId="33" w15:restartNumberingAfterBreak="0">
     <w:nsid w:val="597C3AE9"/>
     <w:multiLevelType w:val="hybridMultilevel"/>
     <w:tmpl w:val="956E4696"/>
@@ -27241,7 +28987,7 @@
       </w:rPr>
     </w:lvl>
   </w:abstractNum>
-  <w:abstractNum w:abstractNumId="32" w15:restartNumberingAfterBreak="0">
+  <w:abstractNum w:abstractNumId="34" w15:restartNumberingAfterBreak="0">
     <w:nsid w:val="59E445B8"/>
     <w:multiLevelType w:val="hybridMultilevel"/>
     <w:tmpl w:val="BB88C858"/>
@@ -27354,7 +29100,120 @@
       </w:rPr>
     </w:lvl>
   </w:abstractNum>
-  <w:abstractNum w:abstractNumId="33" w15:restartNumberingAfterBreak="0">
+  <w:abstractNum w:abstractNumId="35" w15:restartNumberingAfterBreak="0">
+    <w:nsid w:val="5BC97233"/>
+    <w:multiLevelType w:val="hybridMultilevel"/>
+    <w:tmpl w:val="DF0672A6"/>
+    <w:lvl w:ilvl="0" w:tplc="0C0A0001">
+      <w:start w:val="1"/>
+      <w:numFmt w:val="bullet"/>
+      <w:lvlText w:val=""/>
+      <w:lvlJc w:val="left"/>
+      <w:pPr>
+        <w:ind w:left="720" w:hanging="360"/>
+      </w:pPr>
+      <w:rPr>
+        <w:rFonts w:ascii="Symbol" w:hAnsi="Symbol" w:hint="default"/>
+      </w:rPr>
+    </w:lvl>
+    <w:lvl w:ilvl="1" w:tplc="0C0A0003" w:tentative="1">
+      <w:start w:val="1"/>
+      <w:numFmt w:val="bullet"/>
+      <w:lvlText w:val="o"/>
+      <w:lvlJc w:val="left"/>
+      <w:pPr>
+        <w:ind w:left="1440" w:hanging="360"/>
+      </w:pPr>
+      <w:rPr>
+        <w:rFonts w:ascii="Courier New" w:hAnsi="Courier New" w:cs="Courier New" w:hint="default"/>
+      </w:rPr>
+    </w:lvl>
+    <w:lvl w:ilvl="2" w:tplc="0C0A0005" w:tentative="1">
+      <w:start w:val="1"/>
+      <w:numFmt w:val="bullet"/>
+      <w:lvlText w:val=""/>
+      <w:lvlJc w:val="left"/>
+      <w:pPr>
+        <w:ind w:left="2160" w:hanging="360"/>
+      </w:pPr>
+      <w:rPr>
+        <w:rFonts w:ascii="Wingdings" w:hAnsi="Wingdings" w:hint="default"/>
+      </w:rPr>
+    </w:lvl>
+    <w:lvl w:ilvl="3" w:tplc="0C0A0001" w:tentative="1">
+      <w:start w:val="1"/>
+      <w:numFmt w:val="bullet"/>
+      <w:lvlText w:val=""/>
+      <w:lvlJc w:val="left"/>
+      <w:pPr>
+        <w:ind w:left="2880" w:hanging="360"/>
+      </w:pPr>
+      <w:rPr>
+        <w:rFonts w:ascii="Symbol" w:hAnsi="Symbol" w:hint="default"/>
+      </w:rPr>
+    </w:lvl>
+    <w:lvl w:ilvl="4" w:tplc="0C0A0003" w:tentative="1">
+      <w:start w:val="1"/>
+      <w:numFmt w:val="bullet"/>
+      <w:lvlText w:val="o"/>
+      <w:lvlJc w:val="left"/>
+      <w:pPr>
+        <w:ind w:left="3600" w:hanging="360"/>
+      </w:pPr>
+      <w:rPr>
+        <w:rFonts w:ascii="Courier New" w:hAnsi="Courier New" w:cs="Courier New" w:hint="default"/>
+      </w:rPr>
+    </w:lvl>
+    <w:lvl w:ilvl="5" w:tplc="0C0A0005" w:tentative="1">
+      <w:start w:val="1"/>
+      <w:numFmt w:val="bullet"/>
+      <w:lvlText w:val=""/>
+      <w:lvlJc w:val="left"/>
+      <w:pPr>
+        <w:ind w:left="4320" w:hanging="360"/>
+      </w:pPr>
+      <w:rPr>
+        <w:rFonts w:ascii="Wingdings" w:hAnsi="Wingdings" w:hint="default"/>
+      </w:rPr>
+    </w:lvl>
+    <w:lvl w:ilvl="6" w:tplc="0C0A0001" w:tentative="1">
+      <w:start w:val="1"/>
+      <w:numFmt w:val="bullet"/>
+      <w:lvlText w:val=""/>
+      <w:lvlJc w:val="left"/>
+      <w:pPr>
+        <w:ind w:left="5040" w:hanging="360"/>
+      </w:pPr>
+      <w:rPr>
+        <w:rFonts w:ascii="Symbol" w:hAnsi="Symbol" w:hint="default"/>
+      </w:rPr>
+    </w:lvl>
+    <w:lvl w:ilvl="7" w:tplc="0C0A0003" w:tentative="1">
+      <w:start w:val="1"/>
+      <w:numFmt w:val="bullet"/>
+      <w:lvlText w:val="o"/>
+      <w:lvlJc w:val="left"/>
+      <w:pPr>
+        <w:ind w:left="5760" w:hanging="360"/>
+      </w:pPr>
+      <w:rPr>
+        <w:rFonts w:ascii="Courier New" w:hAnsi="Courier New" w:cs="Courier New" w:hint="default"/>
+      </w:rPr>
+    </w:lvl>
+    <w:lvl w:ilvl="8" w:tplc="0C0A0005" w:tentative="1">
+      <w:start w:val="1"/>
+      <w:numFmt w:val="bullet"/>
+      <w:lvlText w:val=""/>
+      <w:lvlJc w:val="left"/>
+      <w:pPr>
+        <w:ind w:left="6480" w:hanging="360"/>
+      </w:pPr>
+      <w:rPr>
+        <w:rFonts w:ascii="Wingdings" w:hAnsi="Wingdings" w:hint="default"/>
+      </w:rPr>
+    </w:lvl>
+  </w:abstractNum>
+  <w:abstractNum w:abstractNumId="36" w15:restartNumberingAfterBreak="0">
     <w:nsid w:val="61820837"/>
     <w:multiLevelType w:val="hybridMultilevel"/>
     <w:tmpl w:val="B9B4D614"/>
@@ -27467,7 +29326,7 @@
       </w:rPr>
     </w:lvl>
   </w:abstractNum>
-  <w:abstractNum w:abstractNumId="34" w15:restartNumberingAfterBreak="0">
+  <w:abstractNum w:abstractNumId="37" w15:restartNumberingAfterBreak="0">
     <w:nsid w:val="61D44D76"/>
     <w:multiLevelType w:val="multilevel"/>
     <w:tmpl w:val="E91C5BCC"/>
@@ -27616,7 +29475,7 @@
       </w:rPr>
     </w:lvl>
   </w:abstractNum>
-  <w:abstractNum w:abstractNumId="35" w15:restartNumberingAfterBreak="0">
+  <w:abstractNum w:abstractNumId="38" w15:restartNumberingAfterBreak="0">
     <w:nsid w:val="66884D2D"/>
     <w:multiLevelType w:val="hybridMultilevel"/>
     <w:tmpl w:val="70D6452C"/>
@@ -27729,7 +29588,7 @@
       </w:rPr>
     </w:lvl>
   </w:abstractNum>
-  <w:abstractNum w:abstractNumId="36" w15:restartNumberingAfterBreak="0">
+  <w:abstractNum w:abstractNumId="39" w15:restartNumberingAfterBreak="0">
     <w:nsid w:val="66A34717"/>
     <w:multiLevelType w:val="hybridMultilevel"/>
     <w:tmpl w:val="9FBC7410"/>
@@ -27842,7 +29701,7 @@
       </w:rPr>
     </w:lvl>
   </w:abstractNum>
-  <w:abstractNum w:abstractNumId="37" w15:restartNumberingAfterBreak="0">
+  <w:abstractNum w:abstractNumId="40" w15:restartNumberingAfterBreak="0">
     <w:nsid w:val="68D57AF1"/>
     <w:multiLevelType w:val="hybridMultilevel"/>
     <w:tmpl w:val="AAD89266"/>
@@ -27955,7 +29814,120 @@
       </w:rPr>
     </w:lvl>
   </w:abstractNum>
-  <w:abstractNum w:abstractNumId="38" w15:restartNumberingAfterBreak="0">
+  <w:abstractNum w:abstractNumId="41" w15:restartNumberingAfterBreak="0">
+    <w:nsid w:val="6A3E1EC5"/>
+    <w:multiLevelType w:val="hybridMultilevel"/>
+    <w:tmpl w:val="6C2C3CFA"/>
+    <w:lvl w:ilvl="0" w:tplc="0C0A0001">
+      <w:start w:val="1"/>
+      <w:numFmt w:val="bullet"/>
+      <w:lvlText w:val=""/>
+      <w:lvlJc w:val="left"/>
+      <w:pPr>
+        <w:ind w:left="720" w:hanging="360"/>
+      </w:pPr>
+      <w:rPr>
+        <w:rFonts w:ascii="Symbol" w:hAnsi="Symbol" w:hint="default"/>
+      </w:rPr>
+    </w:lvl>
+    <w:lvl w:ilvl="1" w:tplc="0C0A0003" w:tentative="1">
+      <w:start w:val="1"/>
+      <w:numFmt w:val="bullet"/>
+      <w:lvlText w:val="o"/>
+      <w:lvlJc w:val="left"/>
+      <w:pPr>
+        <w:ind w:left="1440" w:hanging="360"/>
+      </w:pPr>
+      <w:rPr>
+        <w:rFonts w:ascii="Courier New" w:hAnsi="Courier New" w:cs="Courier New" w:hint="default"/>
+      </w:rPr>
+    </w:lvl>
+    <w:lvl w:ilvl="2" w:tplc="0C0A0005" w:tentative="1">
+      <w:start w:val="1"/>
+      <w:numFmt w:val="bullet"/>
+      <w:lvlText w:val=""/>
+      <w:lvlJc w:val="left"/>
+      <w:pPr>
+        <w:ind w:left="2160" w:hanging="360"/>
+      </w:pPr>
+      <w:rPr>
+        <w:rFonts w:ascii="Wingdings" w:hAnsi="Wingdings" w:hint="default"/>
+      </w:rPr>
+    </w:lvl>
+    <w:lvl w:ilvl="3" w:tplc="0C0A0001" w:tentative="1">
+      <w:start w:val="1"/>
+      <w:numFmt w:val="bullet"/>
+      <w:lvlText w:val=""/>
+      <w:lvlJc w:val="left"/>
+      <w:pPr>
+        <w:ind w:left="2880" w:hanging="360"/>
+      </w:pPr>
+      <w:rPr>
+        <w:rFonts w:ascii="Symbol" w:hAnsi="Symbol" w:hint="default"/>
+      </w:rPr>
+    </w:lvl>
+    <w:lvl w:ilvl="4" w:tplc="0C0A0003" w:tentative="1">
+      <w:start w:val="1"/>
+      <w:numFmt w:val="bullet"/>
+      <w:lvlText w:val="o"/>
+      <w:lvlJc w:val="left"/>
+      <w:pPr>
+        <w:ind w:left="3600" w:hanging="360"/>
+      </w:pPr>
+      <w:rPr>
+        <w:rFonts w:ascii="Courier New" w:hAnsi="Courier New" w:cs="Courier New" w:hint="default"/>
+      </w:rPr>
+    </w:lvl>
+    <w:lvl w:ilvl="5" w:tplc="0C0A0005" w:tentative="1">
+      <w:start w:val="1"/>
+      <w:numFmt w:val="bullet"/>
+      <w:lvlText w:val=""/>
+      <w:lvlJc w:val="left"/>
+      <w:pPr>
+        <w:ind w:left="4320" w:hanging="360"/>
+      </w:pPr>
+      <w:rPr>
+        <w:rFonts w:ascii="Wingdings" w:hAnsi="Wingdings" w:hint="default"/>
+      </w:rPr>
+    </w:lvl>
+    <w:lvl w:ilvl="6" w:tplc="0C0A0001" w:tentative="1">
+      <w:start w:val="1"/>
+      <w:numFmt w:val="bullet"/>
+      <w:lvlText w:val=""/>
+      <w:lvlJc w:val="left"/>
+      <w:pPr>
+        <w:ind w:left="5040" w:hanging="360"/>
+      </w:pPr>
+      <w:rPr>
+        <w:rFonts w:ascii="Symbol" w:hAnsi="Symbol" w:hint="default"/>
+      </w:rPr>
+    </w:lvl>
+    <w:lvl w:ilvl="7" w:tplc="0C0A0003" w:tentative="1">
+      <w:start w:val="1"/>
+      <w:numFmt w:val="bullet"/>
+      <w:lvlText w:val="o"/>
+      <w:lvlJc w:val="left"/>
+      <w:pPr>
+        <w:ind w:left="5760" w:hanging="360"/>
+      </w:pPr>
+      <w:rPr>
+        <w:rFonts w:ascii="Courier New" w:hAnsi="Courier New" w:cs="Courier New" w:hint="default"/>
+      </w:rPr>
+    </w:lvl>
+    <w:lvl w:ilvl="8" w:tplc="0C0A0005" w:tentative="1">
+      <w:start w:val="1"/>
+      <w:numFmt w:val="bullet"/>
+      <w:lvlText w:val=""/>
+      <w:lvlJc w:val="left"/>
+      <w:pPr>
+        <w:ind w:left="6480" w:hanging="360"/>
+      </w:pPr>
+      <w:rPr>
+        <w:rFonts w:ascii="Wingdings" w:hAnsi="Wingdings" w:hint="default"/>
+      </w:rPr>
+    </w:lvl>
+  </w:abstractNum>
+  <w:abstractNum w:abstractNumId="42" w15:restartNumberingAfterBreak="0">
     <w:nsid w:val="6D632BBF"/>
     <w:multiLevelType w:val="hybridMultilevel"/>
     <w:tmpl w:val="10423A14"/>
@@ -28068,7 +30040,7 @@
       </w:rPr>
     </w:lvl>
   </w:abstractNum>
-  <w:abstractNum w:abstractNumId="39" w15:restartNumberingAfterBreak="0">
+  <w:abstractNum w:abstractNumId="43" w15:restartNumberingAfterBreak="0">
     <w:nsid w:val="6EF45AE9"/>
     <w:multiLevelType w:val="hybridMultilevel"/>
     <w:tmpl w:val="DAACB09E"/>
@@ -28181,7 +30153,7 @@
       </w:rPr>
     </w:lvl>
   </w:abstractNum>
-  <w:abstractNum w:abstractNumId="40" w15:restartNumberingAfterBreak="0">
+  <w:abstractNum w:abstractNumId="44" w15:restartNumberingAfterBreak="0">
     <w:nsid w:val="74117C7B"/>
     <w:multiLevelType w:val="hybridMultilevel"/>
     <w:tmpl w:val="7DA6E444"/>
@@ -28294,7 +30266,7 @@
       </w:rPr>
     </w:lvl>
   </w:abstractNum>
-  <w:abstractNum w:abstractNumId="41" w15:restartNumberingAfterBreak="0">
+  <w:abstractNum w:abstractNumId="45" w15:restartNumberingAfterBreak="0">
     <w:nsid w:val="79A800DA"/>
     <w:multiLevelType w:val="hybridMultilevel"/>
     <w:tmpl w:val="AA8AE148"/>
@@ -28407,7 +30379,7 @@
       </w:rPr>
     </w:lvl>
   </w:abstractNum>
-  <w:abstractNum w:abstractNumId="42" w15:restartNumberingAfterBreak="0">
+  <w:abstractNum w:abstractNumId="46" w15:restartNumberingAfterBreak="0">
     <w:nsid w:val="7B81696E"/>
     <w:multiLevelType w:val="hybridMultilevel"/>
     <w:tmpl w:val="AF4EB12E"/>
@@ -28520,7 +30492,7 @@
       </w:rPr>
     </w:lvl>
   </w:abstractNum>
-  <w:abstractNum w:abstractNumId="43" w15:restartNumberingAfterBreak="0">
+  <w:abstractNum w:abstractNumId="47" w15:restartNumberingAfterBreak="0">
     <w:nsid w:val="7BE71AB5"/>
     <w:multiLevelType w:val="hybridMultilevel"/>
     <w:tmpl w:val="722A36B6"/>
@@ -28633,7 +30605,7 @@
       </w:rPr>
     </w:lvl>
   </w:abstractNum>
-  <w:abstractNum w:abstractNumId="44" w15:restartNumberingAfterBreak="0">
+  <w:abstractNum w:abstractNumId="48" w15:restartNumberingAfterBreak="0">
     <w:nsid w:val="7CBD350E"/>
     <w:multiLevelType w:val="hybridMultilevel"/>
     <w:tmpl w:val="1AAA7496"/>
@@ -28746,7 +30718,7 @@
       </w:rPr>
     </w:lvl>
   </w:abstractNum>
-  <w:abstractNum w:abstractNumId="45" w15:restartNumberingAfterBreak="0">
+  <w:abstractNum w:abstractNumId="49" w15:restartNumberingAfterBreak="0">
     <w:nsid w:val="7E707189"/>
     <w:multiLevelType w:val="hybridMultilevel"/>
     <w:tmpl w:val="AAA408E2"/>
@@ -28863,22 +30835,22 @@
     <w:abstractNumId w:val="10"/>
   </w:num>
   <w:num w:numId="2">
-    <w:abstractNumId w:val="36"/>
+    <w:abstractNumId w:val="39"/>
   </w:num>
   <w:num w:numId="3">
-    <w:abstractNumId w:val="23"/>
+    <w:abstractNumId w:val="24"/>
   </w:num>
   <w:num w:numId="4">
-    <w:abstractNumId w:val="34"/>
+    <w:abstractNumId w:val="37"/>
   </w:num>
   <w:num w:numId="5">
     <w:abstractNumId w:val="8"/>
   </w:num>
   <w:num w:numId="6">
-    <w:abstractNumId w:val="24"/>
+    <w:abstractNumId w:val="25"/>
   </w:num>
   <w:num w:numId="7">
-    <w:abstractNumId w:val="33"/>
+    <w:abstractNumId w:val="36"/>
   </w:num>
   <w:num w:numId="8">
     <w:abstractNumId w:val="17"/>
@@ -28890,10 +30862,10 @@
     <w:abstractNumId w:val="15"/>
   </w:num>
   <w:num w:numId="11">
-    <w:abstractNumId w:val="25"/>
+    <w:abstractNumId w:val="26"/>
   </w:num>
   <w:num w:numId="12">
-    <w:abstractNumId w:val="45"/>
+    <w:abstractNumId w:val="49"/>
   </w:num>
   <w:num w:numId="13">
     <w:abstractNumId w:val="1"/>
@@ -28902,25 +30874,25 @@
     <w:abstractNumId w:val="0"/>
   </w:num>
   <w:num w:numId="15">
-    <w:abstractNumId w:val="44"/>
+    <w:abstractNumId w:val="48"/>
   </w:num>
   <w:num w:numId="16">
-    <w:abstractNumId w:val="29"/>
+    <w:abstractNumId w:val="31"/>
   </w:num>
   <w:num w:numId="17">
-    <w:abstractNumId w:val="27"/>
+    <w:abstractNumId w:val="28"/>
   </w:num>
   <w:num w:numId="18">
     <w:abstractNumId w:val="11"/>
   </w:num>
   <w:num w:numId="19">
-    <w:abstractNumId w:val="32"/>
+    <w:abstractNumId w:val="34"/>
   </w:num>
   <w:num w:numId="20">
     <w:abstractNumId w:val="16"/>
   </w:num>
   <w:num w:numId="21">
-    <w:abstractNumId w:val="28"/>
+    <w:abstractNumId w:val="30"/>
   </w:num>
   <w:num w:numId="22">
     <w:abstractNumId w:val="9"/>
@@ -28932,37 +30904,37 @@
     <w:abstractNumId w:val="20"/>
   </w:num>
   <w:num w:numId="25">
-    <w:abstractNumId w:val="31"/>
+    <w:abstractNumId w:val="33"/>
   </w:num>
   <w:num w:numId="26">
-    <w:abstractNumId w:val="30"/>
+    <w:abstractNumId w:val="32"/>
   </w:num>
   <w:num w:numId="27">
-    <w:abstractNumId w:val="41"/>
+    <w:abstractNumId w:val="45"/>
   </w:num>
   <w:num w:numId="28">
     <w:abstractNumId w:val="7"/>
   </w:num>
   <w:num w:numId="29">
-    <w:abstractNumId w:val="38"/>
+    <w:abstractNumId w:val="42"/>
   </w:num>
   <w:num w:numId="30">
-    <w:abstractNumId w:val="26"/>
+    <w:abstractNumId w:val="27"/>
   </w:num>
   <w:num w:numId="31">
-    <w:abstractNumId w:val="40"/>
+    <w:abstractNumId w:val="44"/>
   </w:num>
   <w:num w:numId="32">
     <w:abstractNumId w:val="14"/>
   </w:num>
   <w:num w:numId="33">
-    <w:abstractNumId w:val="43"/>
+    <w:abstractNumId w:val="47"/>
   </w:num>
   <w:num w:numId="34">
     <w:abstractNumId w:val="3"/>
   </w:num>
   <w:num w:numId="35">
-    <w:abstractNumId w:val="21"/>
+    <w:abstractNumId w:val="22"/>
   </w:num>
   <w:num w:numId="36">
     <w:abstractNumId w:val="4"/>
@@ -28974,19 +30946,19 @@
     <w:abstractNumId w:val="6"/>
   </w:num>
   <w:num w:numId="39">
-    <w:abstractNumId w:val="35"/>
+    <w:abstractNumId w:val="38"/>
   </w:num>
   <w:num w:numId="40">
-    <w:abstractNumId w:val="42"/>
+    <w:abstractNumId w:val="46"/>
   </w:num>
   <w:num w:numId="41">
     <w:abstractNumId w:val="12"/>
   </w:num>
   <w:num w:numId="42">
-    <w:abstractNumId w:val="37"/>
+    <w:abstractNumId w:val="40"/>
   </w:num>
   <w:num w:numId="43">
-    <w:abstractNumId w:val="39"/>
+    <w:abstractNumId w:val="43"/>
   </w:num>
   <w:num w:numId="44">
     <w:abstractNumId w:val="18"/>
@@ -28995,7 +30967,19 @@
     <w:abstractNumId w:val="2"/>
   </w:num>
   <w:num w:numId="46">
-    <w:abstractNumId w:val="22"/>
+    <w:abstractNumId w:val="23"/>
+  </w:num>
+  <w:num w:numId="47">
+    <w:abstractNumId w:val="41"/>
+  </w:num>
+  <w:num w:numId="48">
+    <w:abstractNumId w:val="21"/>
+  </w:num>
+  <w:num w:numId="49">
+    <w:abstractNumId w:val="35"/>
+  </w:num>
+  <w:num w:numId="50">
+    <w:abstractNumId w:val="29"/>
   </w:num>
   <w:numIdMacAtCleanup w:val="2"/>
 </w:numbering>
@@ -30020,6 +32004,22 @@
       </w:tcPr>
     </w:tblStylePr>
   </w:style>
+  <w:style w:type="paragraph" w:customStyle="1" w:styleId="Default">
+    <w:name w:val="Default"/>
+    <w:rsid w:val="000A0F8E"/>
+    <w:pPr>
+      <w:autoSpaceDE w:val="0"/>
+      <w:autoSpaceDN w:val="0"/>
+      <w:adjustRightInd w:val="0"/>
+      <w:spacing w:after="0" w:line="240" w:lineRule="auto"/>
+    </w:pPr>
+    <w:rPr>
+      <w:rFonts w:ascii="Avenir LT 55 Roman" w:hAnsi="Avenir LT 55 Roman" w:cs="Avenir LT 55 Roman"/>
+      <w:color w:val="000000"/>
+      <w:sz w:val="24"/>
+      <w:szCs w:val="24"/>
+    </w:rPr>
+  </w:style>
 </w:styles>
 </file>
 
@@ -30286,7 +32286,7 @@
 
 <file path=customXml/item1.xml><?xml version="1.0" encoding="utf-8"?>
 <CoverPageProperties xmlns="http://schemas.microsoft.com/office/2006/coverPageProps">
-  <PublishDate>2020-04-08T00:00:00</PublishDate>
+  <PublishDate>2020-04-09T00:00:00</PublishDate>
   <Abstract>Entregable correspondiente al módulo 1,  sesiones 1, 2 y 3 por los integrantes del grupo C de la asignatura Economía</Abstract>
   <CompanyAddress/>
   <CompanyPhone/>
@@ -30308,7 +32308,7 @@
 </file>
 
 <file path=customXml/itemProps2.xml><?xml version="1.0" encoding="utf-8"?>
-<ds:datastoreItem xmlns:ds="http://schemas.openxmlformats.org/officeDocument/2006/customXml" ds:itemID="{9D51AE96-EC28-4F4F-881C-BD85D7006E77}">
+<ds:datastoreItem xmlns:ds="http://schemas.openxmlformats.org/officeDocument/2006/customXml" ds:itemID="{D987C18D-EF65-4949-8B21-0D78561A4041}">
   <ds:schemaRefs>
     <ds:schemaRef ds:uri="http://schemas.openxmlformats.org/officeDocument/2006/bibliography"/>
   </ds:schemaRefs>

</xml_diff>

<commit_message>
Actualización de memoria proyecto v1.5
</commit_message>
<xml_diff>
--- a/Documentacion/T6_Memoria_Monolopoly_GrupoA.docx
+++ b/Documentacion/T6_Memoria_Monolopoly_GrupoA.docx
@@ -161,7 +161,7 @@
                                     <w:tag w:val=""/>
                                     <w:id w:val="248934386"/>
                                     <w:dataBinding w:prefixMappings="xmlns:ns0='http://schemas.microsoft.com/office/2006/coverPageProps' " w:xpath="/ns0:CoverPageProperties[1]/ns0:PublishDate[1]" w:storeItemID="{55AF091B-3C7A-41E3-B477-F2FDAA23CFDA}"/>
-                                    <w:date w:fullDate="2020-04-10T00:00:00Z">
+                                    <w:date w:fullDate="2020-04-11T00:00:00Z">
                                       <w:dateFormat w:val="d-M-yyyy"/>
                                       <w:lid w:val="es-ES"/>
                                       <w:storeMappedDataAs w:val="dateTime"/>
@@ -185,7 +185,15 @@
                                           <w:sz w:val="28"/>
                                           <w:szCs w:val="28"/>
                                         </w:rPr>
-                                        <w:t>10-4-2020</w:t>
+                                        <w:t>11</w:t>
+                                      </w:r>
+                                      <w:r>
+                                        <w:rPr>
+                                          <w:color w:val="FFFFFF" w:themeColor="background1"/>
+                                          <w:sz w:val="28"/>
+                                          <w:szCs w:val="28"/>
+                                        </w:rPr>
+                                        <w:t>-4-2020</w:t>
                                       </w:r>
                                     </w:p>
                                   </w:sdtContent>
@@ -3473,7 +3481,7 @@
                               <w:tag w:val=""/>
                               <w:id w:val="248934386"/>
                               <w:dataBinding w:prefixMappings="xmlns:ns0='http://schemas.microsoft.com/office/2006/coverPageProps' " w:xpath="/ns0:CoverPageProperties[1]/ns0:PublishDate[1]" w:storeItemID="{55AF091B-3C7A-41E3-B477-F2FDAA23CFDA}"/>
-                              <w:date w:fullDate="2020-04-10T00:00:00Z">
+                              <w:date w:fullDate="2020-04-11T00:00:00Z">
                                 <w:dateFormat w:val="d-M-yyyy"/>
                                 <w:lid w:val="es-ES"/>
                                 <w:storeMappedDataAs w:val="dateTime"/>
@@ -3497,7 +3505,15 @@
                                     <w:sz w:val="28"/>
                                     <w:szCs w:val="28"/>
                                   </w:rPr>
-                                  <w:t>10-4-2020</w:t>
+                                  <w:t>11</w:t>
+                                </w:r>
+                                <w:r>
+                                  <w:rPr>
+                                    <w:color w:val="FFFFFF" w:themeColor="background1"/>
+                                    <w:sz w:val="28"/>
+                                    <w:szCs w:val="28"/>
+                                  </w:rPr>
+                                  <w:t>-4-2020</w:t>
                                 </w:r>
                               </w:p>
                             </w:sdtContent>
@@ -6725,7 +6741,7 @@
                 <w:sz w:val="20"/>
                 <w:szCs w:val="20"/>
               </w:rPr>
-              <w:t>08/04</w:t>
+              <w:t>08/05</w:t>
             </w:r>
             <w:r>
               <w:rPr>
@@ -7668,6 +7684,96 @@
               <w:t>- Añadir contenido apartado 5. Descripción de clases</w:t>
             </w:r>
           </w:p>
+          <w:p>
+            <w:pPr>
+              <w:rPr>
+                <w:sz w:val="18"/>
+                <w:szCs w:val="18"/>
+              </w:rPr>
+            </w:pPr>
+            <w:r>
+              <w:rPr>
+                <w:sz w:val="18"/>
+                <w:szCs w:val="18"/>
+              </w:rPr>
+              <w:t>- Añadir contenido apartado 6</w:t>
+            </w:r>
+          </w:p>
+        </w:tc>
+      </w:tr>
+      <w:tr>
+        <w:tc>
+          <w:tcPr>
+            <w:tcW w:w="1072" w:type="dxa"/>
+          </w:tcPr>
+          <w:p>
+            <w:pPr>
+              <w:pStyle w:val="Prrafodelista"/>
+              <w:ind w:left="0"/>
+              <w:jc w:val="center"/>
+              <w:rPr>
+                <w:sz w:val="18"/>
+                <w:szCs w:val="18"/>
+              </w:rPr>
+            </w:pPr>
+            <w:r>
+              <w:rPr>
+                <w:sz w:val="18"/>
+                <w:szCs w:val="18"/>
+              </w:rPr>
+              <w:t>1.5</w:t>
+            </w:r>
+          </w:p>
+        </w:tc>
+        <w:tc>
+          <w:tcPr>
+            <w:tcW w:w="1981" w:type="dxa"/>
+          </w:tcPr>
+          <w:p>
+            <w:pPr>
+              <w:pStyle w:val="Prrafodelista"/>
+              <w:ind w:left="0"/>
+              <w:jc w:val="center"/>
+              <w:rPr>
+                <w:sz w:val="18"/>
+                <w:szCs w:val="18"/>
+              </w:rPr>
+            </w:pPr>
+            <w:r>
+              <w:rPr>
+                <w:sz w:val="18"/>
+                <w:szCs w:val="18"/>
+              </w:rPr>
+              <w:t>11/04/2020</w:t>
+            </w:r>
+          </w:p>
+        </w:tc>
+        <w:tc>
+          <w:tcPr>
+            <w:tcW w:w="1722" w:type="dxa"/>
+          </w:tcPr>
+          <w:p>
+            <w:pPr>
+              <w:pStyle w:val="Prrafodelista"/>
+              <w:ind w:left="0"/>
+              <w:rPr>
+                <w:sz w:val="18"/>
+                <w:szCs w:val="18"/>
+              </w:rPr>
+            </w:pPr>
+            <w:r>
+              <w:rPr>
+                <w:sz w:val="18"/>
+                <w:szCs w:val="18"/>
+              </w:rPr>
+              <w:t>Raúl García</w:t>
+            </w:r>
+          </w:p>
+        </w:tc>
+        <w:tc>
+          <w:tcPr>
+            <w:tcW w:w="2754" w:type="dxa"/>
+          </w:tcPr>
           <w:p>
             <w:pPr>
               <w:rPr>
@@ -23434,7 +23540,7 @@
       </w:pPr>
       <w:r>
         <w:pict w14:anchorId="05A83B47">
-          <v:shape id="_x0000_i1102" type="#_x0000_t75" style="width:283.5pt;height:302.6pt;mso-position-horizontal:absolute">
+          <v:shape id="_x0000_i1026" type="#_x0000_t75" style="width:283.5pt;height:302.6pt;mso-position-horizontal:absolute">
             <v:imagedata r:id="rId52" o:title="Jugador"/>
           </v:shape>
         </w:pict>
@@ -24817,10 +24923,10 @@
             </w:pPr>
             <w:r>
               <w:object w:dxaOrig="5592" w:dyaOrig="1368" w14:anchorId="000FF718">
-                <v:shape id="_x0000_i1100" type="#_x0000_t75" style="width:239.05pt;height:58.5pt" o:ole="">
+                <v:shape id="_x0000_i1027" type="#_x0000_t75" style="width:239.05pt;height:58.5pt" o:ole="">
                   <v:imagedata r:id="rId57" o:title=""/>
                 </v:shape>
-                <o:OLEObject Type="Embed" ProgID="PBrush" ShapeID="_x0000_i1100" DrawAspect="Content" ObjectID="_1648049976" r:id="rId58"/>
+                <o:OLEObject Type="Embed" ProgID="PBrush" ShapeID="_x0000_i1027" DrawAspect="Content" ObjectID="_1648111071" r:id="rId58"/>
               </w:object>
             </w:r>
           </w:p>
@@ -24842,10 +24948,10 @@
             </w:pPr>
             <w:r>
               <w:object w:dxaOrig="3012" w:dyaOrig="6265" w14:anchorId="7B32E92B">
-                <v:shape id="_x0000_i1101" type="#_x0000_t75" style="width:150.6pt;height:313.25pt" o:ole="">
+                <v:shape id="_x0000_i1028" type="#_x0000_t75" style="width:150.6pt;height:313.25pt" o:ole="">
                   <v:imagedata r:id="rId59" o:title=""/>
                 </v:shape>
-                <o:OLEObject Type="Embed" ProgID="PBrush" ShapeID="_x0000_i1101" DrawAspect="Content" ObjectID="_1648049977" r:id="rId60"/>
+                <o:OLEObject Type="Embed" ProgID="PBrush" ShapeID="_x0000_i1028" DrawAspect="Content" ObjectID="_1648111072" r:id="rId60"/>
               </w:object>
             </w:r>
           </w:p>
@@ -25255,41 +25361,366 @@
           <w:color w:val="333333"/>
         </w:rPr>
       </w:pPr>
+      <w:r>
+        <w:rPr>
+          <w:rFonts w:eastAsia="Times New Roman" w:cstheme="minorHAnsi"/>
+          <w:color w:val="333333"/>
+        </w:rPr>
+        <w:t>Para el control de calidad, LMC se basa en la mejora continua o ciclo PDCA. El </w:t>
+      </w:r>
+      <w:r>
+        <w:rPr>
+          <w:rFonts w:eastAsia="Times New Roman" w:cstheme="minorHAnsi"/>
+          <w:bCs/>
+          <w:color w:val="333333"/>
+        </w:rPr>
+        <w:t>Ciclo PDCA</w:t>
+      </w:r>
+      <w:r>
+        <w:rPr>
+          <w:rFonts w:eastAsia="Times New Roman" w:cstheme="minorHAnsi"/>
+          <w:color w:val="333333"/>
+        </w:rPr>
+        <w:t> constituye una </w:t>
+      </w:r>
+      <w:r>
+        <w:rPr>
+          <w:rFonts w:eastAsia="Times New Roman" w:cstheme="minorHAnsi"/>
+          <w:bCs/>
+          <w:color w:val="333333"/>
+        </w:rPr>
+        <w:t>estrategia de mejora continua</w:t>
+      </w:r>
+      <w:r>
+        <w:rPr>
+          <w:rFonts w:eastAsia="Times New Roman" w:cstheme="minorHAnsi"/>
+          <w:color w:val="333333"/>
+        </w:rPr>
+        <w:t> de la calidad en cuatro pasos, también se lo denomina espiral de mejora continua y es muy utilizado por los diversos sistemas utilizados en las organizaciones para gestionar aspectos tales como </w:t>
+      </w:r>
+      <w:r>
+        <w:rPr>
+          <w:rFonts w:eastAsia="Times New Roman" w:cstheme="minorHAnsi"/>
+          <w:bCs/>
+          <w:color w:val="333333"/>
+        </w:rPr>
+        <w:t>calidad (ISO 9000)</w:t>
+      </w:r>
+      <w:r>
+        <w:rPr>
+          <w:rFonts w:eastAsia="Times New Roman" w:cstheme="minorHAnsi"/>
+          <w:color w:val="333333"/>
+        </w:rPr>
+        <w:t>, </w:t>
+      </w:r>
+      <w:r>
+        <w:rPr>
+          <w:rFonts w:eastAsia="Times New Roman" w:cstheme="minorHAnsi"/>
+          <w:bCs/>
+          <w:color w:val="333333"/>
+        </w:rPr>
+        <w:t>medio ambiente (ISO 14000), salud y seguridad ocupacional (OHSAS 18000), o inocuidad alimentaria (ISO 22000)</w:t>
+      </w:r>
+      <w:r>
+        <w:rPr>
+          <w:rFonts w:eastAsia="Times New Roman" w:cstheme="minorHAnsi"/>
+          <w:color w:val="333333"/>
+        </w:rPr>
+        <w:t>.</w:t>
+      </w:r>
     </w:p>
     <w:p>
       <w:pPr>
         <w:jc w:val="center"/>
         <w:rPr>
           <w:rFonts w:eastAsia="Times New Roman" w:cstheme="minorHAnsi"/>
+          <w:color w:val="333333"/>
+        </w:rPr>
+      </w:pPr>
+      <w:r>
+        <w:rPr>
+          <w:noProof/>
+          <w:lang w:eastAsia="es-ES"/>
+        </w:rPr>
+        <w:drawing>
+          <wp:inline distT="0" distB="0" distL="0" distR="0" wp14:anchorId="67E4EF4E" wp14:editId="6BDF2BE6">
+            <wp:extent cx="3600000" cy="2430000"/>
+            <wp:effectExtent l="0" t="0" r="635" b="8890"/>
+            <wp:docPr id="33" name="Imagen 33"/>
+            <wp:cNvGraphicFramePr>
+              <a:graphicFrameLocks xmlns:a="http://schemas.openxmlformats.org/drawingml/2006/main" noChangeAspect="1"/>
+            </wp:cNvGraphicFramePr>
+            <a:graphic xmlns:a="http://schemas.openxmlformats.org/drawingml/2006/main">
+              <a:graphicData uri="http://schemas.openxmlformats.org/drawingml/2006/picture">
+                <pic:pic xmlns:pic="http://schemas.openxmlformats.org/drawingml/2006/picture">
+                  <pic:nvPicPr>
+                    <pic:cNvPr id="1" name=""/>
+                    <pic:cNvPicPr/>
+                  </pic:nvPicPr>
+                  <pic:blipFill>
+                    <a:blip r:embed="rId61"/>
+                    <a:stretch>
+                      <a:fillRect/>
+                    </a:stretch>
+                  </pic:blipFill>
+                  <pic:spPr>
+                    <a:xfrm>
+                      <a:off x="0" y="0"/>
+                      <a:ext cx="3600000" cy="2430000"/>
+                    </a:xfrm>
+                    <a:prstGeom prst="rect">
+                      <a:avLst/>
+                    </a:prstGeom>
+                  </pic:spPr>
+                </pic:pic>
+              </a:graphicData>
+            </a:graphic>
+          </wp:inline>
+        </w:drawing>
+      </w:r>
+    </w:p>
+    <w:p>
+      <w:pPr>
+        <w:jc w:val="both"/>
+        <w:rPr>
+          <w:rFonts w:eastAsia="Times New Roman" w:cstheme="minorHAnsi"/>
+          <w:color w:val="333333"/>
+        </w:rPr>
+      </w:pPr>
+      <w:r>
+        <w:rPr>
+          <w:rFonts w:eastAsia="Times New Roman" w:cstheme="minorHAnsi"/>
+          <w:color w:val="333333"/>
+        </w:rPr>
+        <w:lastRenderedPageBreak/>
+        <w:t>Para nuestro proyecto, nos ayudará a revisar qué se está haciendo, si se está haciendo bien y si podemos mejorarlo, tanto para este proyecto (</w:t>
+      </w:r>
+      <w:proofErr w:type="spellStart"/>
+      <w:r>
+        <w:rPr>
+          <w:rFonts w:eastAsia="Times New Roman" w:cstheme="minorHAnsi"/>
+          <w:color w:val="333333"/>
+        </w:rPr>
+        <w:t>Monopoly</w:t>
+      </w:r>
+      <w:proofErr w:type="spellEnd"/>
+      <w:r>
+        <w:rPr>
+          <w:rFonts w:eastAsia="Times New Roman" w:cstheme="minorHAnsi"/>
+          <w:color w:val="333333"/>
+        </w:rPr>
+        <w:t xml:space="preserve"> </w:t>
+      </w:r>
+      <w:r>
+        <w:rPr>
+          <w:rFonts w:eastAsia="Times New Roman" w:cstheme="minorHAnsi"/>
+          <w:color w:val="333333"/>
+        </w:rPr>
+        <w:t>Inv2AS</w:t>
+      </w:r>
+      <w:r>
+        <w:rPr>
+          <w:rFonts w:eastAsia="Times New Roman" w:cstheme="minorHAnsi"/>
+          <w:color w:val="333333"/>
+        </w:rPr>
+        <w:t>) como para futuros proyectos que puedan surgir.</w:t>
+      </w:r>
+    </w:p>
+    <w:p>
+      <w:pPr>
+        <w:jc w:val="both"/>
+        <w:rPr>
+          <w:rFonts w:eastAsia="Times New Roman" w:cstheme="minorHAnsi"/>
+          <w:color w:val="333333"/>
+        </w:rPr>
+      </w:pPr>
+      <w:r>
+        <w:rPr>
+          <w:rFonts w:eastAsia="Times New Roman" w:cstheme="minorHAnsi"/>
+          <w:color w:val="333333"/>
+        </w:rPr>
+        <w:t>Para llevar a cabo este proceso, LMC implanta unas medidas y actividades concretas para el desarrollo del ciclo PDCA. Estas medidas son:</w:t>
+      </w:r>
+    </w:p>
+    <w:p>
+      <w:pPr>
+        <w:pStyle w:val="Prrafodelista"/>
+        <w:numPr>
+          <w:ilvl w:val="0"/>
+          <w:numId w:val="7"/>
+        </w:numPr>
+        <w:jc w:val="both"/>
+        <w:rPr>
+          <w:rFonts w:eastAsia="Times New Roman" w:cstheme="minorHAnsi"/>
+          <w:color w:val="333333"/>
+        </w:rPr>
+      </w:pPr>
+      <w:r>
+        <w:rPr>
+          <w:rFonts w:eastAsia="Times New Roman" w:cstheme="minorHAnsi"/>
+          <w:color w:val="333333"/>
+        </w:rPr>
+        <w:t xml:space="preserve">Asignar un </w:t>
+      </w:r>
+      <w:r>
+        <w:rPr>
+          <w:rFonts w:eastAsia="Times New Roman" w:cstheme="minorHAnsi"/>
           <w:b/>
-          <w:color w:val="FF0000"/>
-        </w:rPr>
-      </w:pPr>
+          <w:color w:val="333333"/>
+        </w:rPr>
+        <w:t>líder</w:t>
+      </w:r>
+      <w:r>
+        <w:rPr>
+          <w:rFonts w:eastAsia="Times New Roman" w:cstheme="minorHAnsi"/>
+          <w:color w:val="333333"/>
+        </w:rPr>
+        <w:t xml:space="preserve"> del proceso: en nuestro caso es la misma persona que desarrolla el rol de PM.</w:t>
+      </w:r>
+    </w:p>
+    <w:p>
+      <w:pPr>
+        <w:pStyle w:val="Prrafodelista"/>
+        <w:numPr>
+          <w:ilvl w:val="0"/>
+          <w:numId w:val="7"/>
+        </w:numPr>
+        <w:jc w:val="both"/>
+        <w:rPr>
+          <w:rFonts w:eastAsia="Times New Roman" w:cstheme="minorHAnsi"/>
+          <w:color w:val="333333"/>
+        </w:rPr>
+      </w:pPr>
+      <w:r>
+        <w:rPr>
+          <w:rFonts w:eastAsia="Times New Roman" w:cstheme="minorHAnsi"/>
+          <w:color w:val="333333"/>
+        </w:rPr>
+        <w:t xml:space="preserve">Revisar los </w:t>
+      </w:r>
       <w:r>
         <w:rPr>
           <w:rFonts w:eastAsia="Times New Roman" w:cstheme="minorHAnsi"/>
           <w:b/>
-          <w:color w:val="FF0000"/>
-        </w:rPr>
-        <w:t xml:space="preserve">EXPLICACIÓN </w:t>
+          <w:color w:val="333333"/>
+        </w:rPr>
+        <w:t>niveles</w:t>
+      </w:r>
+      <w:r>
+        <w:rPr>
+          <w:rFonts w:eastAsia="Times New Roman" w:cstheme="minorHAnsi"/>
+          <w:color w:val="333333"/>
+        </w:rPr>
+        <w:t xml:space="preserve"> de calidad del proyecto: cada vez que se va a cumplir un hito, en LMC revisamos (auditamos) si se ha cumplido al 100% las metas de dicho hito.</w:t>
+      </w:r>
+    </w:p>
+    <w:p>
+      <w:pPr>
+        <w:pStyle w:val="Prrafodelista"/>
+        <w:numPr>
+          <w:ilvl w:val="0"/>
+          <w:numId w:val="7"/>
+        </w:numPr>
+        <w:jc w:val="both"/>
+        <w:rPr>
+          <w:rFonts w:eastAsia="Times New Roman" w:cstheme="minorHAnsi"/>
+          <w:color w:val="333333"/>
+        </w:rPr>
+      </w:pPr>
+      <w:r>
+        <w:rPr>
+          <w:rFonts w:eastAsia="Times New Roman" w:cstheme="minorHAnsi"/>
+          <w:color w:val="333333"/>
+        </w:rPr>
+        <w:t xml:space="preserve">Revisar los posibles valores de </w:t>
       </w:r>
       <w:r>
         <w:rPr>
           <w:rFonts w:eastAsia="Times New Roman" w:cstheme="minorHAnsi"/>
           <w:b/>
-          <w:color w:val="FF0000"/>
-        </w:rPr>
-        <w:t>DE LA GESTIÓN DE CALIDAD EN ESTE PROYECTO. LO HE SACADO DE LA ASIGNATURA “GESTIÓN DE PROYECTOS” SESIÓN 9 Y 11</w:t>
-      </w:r>
-    </w:p>
-    <w:p>
-      <w:pPr>
+          <w:color w:val="333333"/>
+        </w:rPr>
+        <w:t>riesgo</w:t>
+      </w:r>
+      <w:r>
+        <w:rPr>
+          <w:rFonts w:eastAsia="Times New Roman" w:cstheme="minorHAnsi"/>
+          <w:color w:val="333333"/>
+        </w:rPr>
+        <w:t xml:space="preserve"> del proyecto: en estas auditorías intentamos identificar riesgos que se puedan dar.</w:t>
+      </w:r>
+    </w:p>
+    <w:p>
+      <w:pPr>
+        <w:pStyle w:val="Prrafodelista"/>
+        <w:numPr>
+          <w:ilvl w:val="0"/>
+          <w:numId w:val="7"/>
+        </w:numPr>
         <w:jc w:val="both"/>
         <w:rPr>
           <w:rFonts w:eastAsia="Times New Roman" w:cstheme="minorHAnsi"/>
           <w:color w:val="333333"/>
         </w:rPr>
       </w:pPr>
+      <w:r>
+        <w:rPr>
+          <w:rFonts w:eastAsia="Times New Roman" w:cstheme="minorHAnsi"/>
+          <w:color w:val="333333"/>
+        </w:rPr>
+        <w:t xml:space="preserve">Establecer medidas de </w:t>
+      </w:r>
+      <w:r>
+        <w:rPr>
+          <w:rFonts w:eastAsia="Times New Roman" w:cstheme="minorHAnsi"/>
+          <w:b/>
+          <w:color w:val="333333"/>
+        </w:rPr>
+        <w:t>corrección</w:t>
+      </w:r>
+      <w:r>
+        <w:rPr>
+          <w:rFonts w:eastAsia="Times New Roman" w:cstheme="minorHAnsi"/>
+          <w:color w:val="333333"/>
+        </w:rPr>
+        <w:t>: estableceremos medidas de corrección para los riesgos identificados.</w:t>
+      </w:r>
+    </w:p>
+    <w:p>
+      <w:pPr>
+        <w:pStyle w:val="Prrafodelista"/>
+        <w:numPr>
+          <w:ilvl w:val="0"/>
+          <w:numId w:val="7"/>
+        </w:numPr>
+        <w:jc w:val="both"/>
+        <w:rPr>
+          <w:rFonts w:eastAsia="Times New Roman" w:cstheme="minorHAnsi"/>
+          <w:color w:val="333333"/>
+        </w:rPr>
+      </w:pPr>
+      <w:r>
+        <w:rPr>
+          <w:rFonts w:eastAsia="Times New Roman" w:cstheme="minorHAnsi"/>
+          <w:color w:val="333333"/>
+        </w:rPr>
+        <w:t xml:space="preserve">Analizar la </w:t>
+      </w:r>
+      <w:r>
+        <w:rPr>
+          <w:rFonts w:eastAsia="Times New Roman" w:cstheme="minorHAnsi"/>
+          <w:b/>
+          <w:color w:val="333333"/>
+        </w:rPr>
+        <w:t>eliminación</w:t>
+      </w:r>
+      <w:r>
+        <w:rPr>
+          <w:rFonts w:eastAsia="Times New Roman" w:cstheme="minorHAnsi"/>
+          <w:color w:val="333333"/>
+        </w:rPr>
+        <w:t xml:space="preserve"> de aquellos indicadores que ya no se consideren necesarios.</w:t>
+      </w:r>
     </w:p>
     <w:sectPr>
       <w:pgSz w:w="11906" w:h="16838"/>
@@ -26297,7 +26728,7 @@
   <w:abstractNum w:abstractNumId="6" w15:restartNumberingAfterBreak="0">
     <w:nsid w:val="4C8A1EBB"/>
     <w:multiLevelType w:val="hybridMultilevel"/>
-    <w:tmpl w:val="52609984"/>
+    <w:tmpl w:val="F2D8D6DA"/>
     <w:lvl w:ilvl="0" w:tplc="0C0A0001">
       <w:start w:val="1"/>
       <w:numFmt w:val="bullet"/>
@@ -27965,7 +28396,7 @@
 
 <file path=customXml/item1.xml><?xml version="1.0" encoding="utf-8"?>
 <CoverPageProperties xmlns="http://schemas.microsoft.com/office/2006/coverPageProps">
-  <PublishDate>2020-04-10T00:00:00</PublishDate>
+  <PublishDate>2020-04-11T00:00:00</PublishDate>
   <Abstract>Entregable correspondiente al módulo 1,  sesiones 1, 2 y 3 por los integrantes del grupo C de la asignatura Economía</Abstract>
   <CompanyAddress/>
   <CompanyPhone/>
@@ -27987,7 +28418,7 @@
 </file>
 
 <file path=customXml/itemProps2.xml><?xml version="1.0" encoding="utf-8"?>
-<ds:datastoreItem xmlns:ds="http://schemas.openxmlformats.org/officeDocument/2006/customXml" ds:itemID="{CB7C73BF-D74F-4C3F-8E0F-F13CA64922F0}">
+<ds:datastoreItem xmlns:ds="http://schemas.openxmlformats.org/officeDocument/2006/customXml" ds:itemID="{ACD052F9-B259-4B3A-9BC2-2B25D3F7B23E}">
   <ds:schemaRefs>
     <ds:schemaRef ds:uri="http://schemas.openxmlformats.org/officeDocument/2006/bibliography"/>
   </ds:schemaRefs>

</xml_diff>